<commit_message>
Chris Contribution Analysis Complete.
</commit_message>
<xml_diff>
--- a/Chris_Branch/Project 1 - Presentation/Project 1 - Chris Contribution.docx
+++ b/Chris_Branch/Project 1 - Presentation/Project 1 - Chris Contribution.docx
@@ -43,6 +43,32 @@
           <w:szCs w:val="36"/>
         </w:rPr>
         <w:t>.</w:t>
+      </w:r>
+    </w:p>
+    <w:p>
+      <w:r>
+        <w:t xml:space="preserve">All the analysis </w:t>
+      </w:r>
+      <w:r>
+        <w:t>of recent recessions that</w:t>
+      </w:r>
+      <w:r>
+        <w:t xml:space="preserve"> takes place in this project is based on the following key facts.</w:t>
+      </w:r>
+    </w:p>
+    <w:p>
+      <w:pPr>
+        <w:rPr>
+          <w:b/>
+          <w:bCs/>
+        </w:rPr>
+      </w:pPr>
+      <w:r>
+        <w:rPr>
+          <w:b/>
+          <w:bCs/>
+        </w:rPr>
+        <w:t>Figure 1:</w:t>
       </w:r>
     </w:p>
     <w:tbl>
@@ -62,7 +88,7 @@
       </w:tblGrid>
       <w:tr>
         <w:trPr>
-          <w:trHeight w:val="851"/>
+          <w:trHeight w:val="624"/>
         </w:trPr>
         <w:tc>
           <w:tcPr>
@@ -76,12 +102,16 @@
                 <w:b/>
                 <w:bCs/>
                 <w:color w:val="FFFFFF" w:themeColor="background1"/>
+                <w:sz w:val="18"/>
+                <w:szCs w:val="18"/>
               </w:rPr>
             </w:pPr>
             <w:r>
               <w:rPr>
                 <w:b/>
                 <w:bCs/>
+                <w:sz w:val="18"/>
+                <w:szCs w:val="18"/>
               </w:rPr>
               <w:t>Name</w:t>
             </w:r>
@@ -100,6 +130,8 @@
                 <w:b/>
                 <w:bCs/>
                 <w:color w:val="FFFFFF" w:themeColor="background1"/>
+                <w:sz w:val="18"/>
+                <w:szCs w:val="18"/>
               </w:rPr>
             </w:pPr>
             <w:r>
@@ -107,6 +139,8 @@
                 <w:b/>
                 <w:bCs/>
                 <w:color w:val="FFFFFF" w:themeColor="background1"/>
+                <w:sz w:val="18"/>
+                <w:szCs w:val="18"/>
               </w:rPr>
               <w:t>Start</w:t>
             </w:r>
@@ -125,6 +159,8 @@
                 <w:b/>
                 <w:bCs/>
                 <w:color w:val="FFFFFF" w:themeColor="background1"/>
+                <w:sz w:val="18"/>
+                <w:szCs w:val="18"/>
               </w:rPr>
             </w:pPr>
             <w:r>
@@ -132,6 +168,8 @@
                 <w:b/>
                 <w:bCs/>
                 <w:color w:val="FFFFFF" w:themeColor="background1"/>
+                <w:sz w:val="18"/>
+                <w:szCs w:val="18"/>
               </w:rPr>
               <w:t>End</w:t>
             </w:r>
@@ -150,6 +188,8 @@
                 <w:b/>
                 <w:bCs/>
                 <w:color w:val="FFFFFF" w:themeColor="background1"/>
+                <w:sz w:val="18"/>
+                <w:szCs w:val="18"/>
               </w:rPr>
             </w:pPr>
             <w:r>
@@ -157,6 +197,8 @@
                 <w:b/>
                 <w:bCs/>
                 <w:color w:val="FFFFFF" w:themeColor="background1"/>
+                <w:sz w:val="18"/>
+                <w:szCs w:val="18"/>
               </w:rPr>
               <w:t>Duration</w:t>
             </w:r>
@@ -168,6 +210,8 @@
                 <w:b/>
                 <w:bCs/>
                 <w:color w:val="FFFFFF" w:themeColor="background1"/>
+                <w:sz w:val="18"/>
+                <w:szCs w:val="18"/>
               </w:rPr>
             </w:pPr>
             <w:r>
@@ -175,6 +219,8 @@
                 <w:b/>
                 <w:bCs/>
                 <w:color w:val="FFC000" w:themeColor="accent4"/>
+                <w:sz w:val="18"/>
+                <w:szCs w:val="18"/>
               </w:rPr>
               <w:t>(Months)</w:t>
             </w:r>
@@ -193,6 +239,8 @@
                 <w:b/>
                 <w:bCs/>
                 <w:color w:val="FFFFFF" w:themeColor="background1"/>
+                <w:sz w:val="18"/>
+                <w:szCs w:val="18"/>
               </w:rPr>
             </w:pPr>
             <w:r>
@@ -200,18 +248,41 @@
                 <w:b/>
                 <w:bCs/>
                 <w:color w:val="FFFFFF" w:themeColor="background1"/>
-              </w:rPr>
-              <w:t>Last</w:t>
-            </w:r>
-            <w:r>
+                <w:sz w:val="18"/>
+                <w:szCs w:val="18"/>
+              </w:rPr>
+              <w:t>Last Recession</w:t>
+            </w:r>
+          </w:p>
+          <w:p>
+            <w:pPr>
+              <w:jc w:val="center"/>
               <w:rPr>
                 <w:b/>
                 <w:bCs/>
                 <w:color w:val="FFFFFF" w:themeColor="background1"/>
-              </w:rPr>
-              <w:t xml:space="preserve"> Recession</w:t>
-            </w:r>
-          </w:p>
+                <w:sz w:val="18"/>
+                <w:szCs w:val="18"/>
+              </w:rPr>
+            </w:pPr>
+            <w:r>
+              <w:rPr>
+                <w:b/>
+                <w:bCs/>
+                <w:color w:val="FFC000" w:themeColor="accent4"/>
+                <w:sz w:val="18"/>
+                <w:szCs w:val="18"/>
+              </w:rPr>
+              <w:t>(Months)</w:t>
+            </w:r>
+          </w:p>
+        </w:tc>
+        <w:tc>
+          <w:tcPr>
+            <w:tcW w:w="815" w:type="pct"/>
+            <w:shd w:val="clear" w:color="auto" w:fill="4472C4" w:themeFill="accent1"/>
+            <w:vAlign w:val="center"/>
+          </w:tcPr>
           <w:p>
             <w:pPr>
               <w:jc w:val="center"/>
@@ -219,6 +290,30 @@
                 <w:b/>
                 <w:bCs/>
                 <w:color w:val="FFFFFF" w:themeColor="background1"/>
+                <w:sz w:val="18"/>
+                <w:szCs w:val="18"/>
+              </w:rPr>
+            </w:pPr>
+            <w:r>
+              <w:rPr>
+                <w:b/>
+                <w:bCs/>
+                <w:color w:val="FFFFFF" w:themeColor="background1"/>
+                <w:sz w:val="18"/>
+                <w:szCs w:val="18"/>
+              </w:rPr>
+              <w:t>Unemployment</w:t>
+            </w:r>
+          </w:p>
+          <w:p>
+            <w:pPr>
+              <w:jc w:val="center"/>
+              <w:rPr>
+                <w:b/>
+                <w:bCs/>
+                <w:color w:val="FFFFFF" w:themeColor="background1"/>
+                <w:sz w:val="18"/>
+                <w:szCs w:val="18"/>
               </w:rPr>
             </w:pPr>
             <w:r>
@@ -226,14 +321,16 @@
                 <w:b/>
                 <w:bCs/>
                 <w:color w:val="FFC000" w:themeColor="accent4"/>
-              </w:rPr>
-              <w:t>(Months)</w:t>
-            </w:r>
-          </w:p>
-        </w:tc>
-        <w:tc>
-          <w:tcPr>
-            <w:tcW w:w="815" w:type="pct"/>
+                <w:sz w:val="18"/>
+                <w:szCs w:val="18"/>
+              </w:rPr>
+              <w:t>(Peak)</w:t>
+            </w:r>
+          </w:p>
+        </w:tc>
+        <w:tc>
+          <w:tcPr>
+            <w:tcW w:w="662" w:type="pct"/>
             <w:shd w:val="clear" w:color="auto" w:fill="4472C4" w:themeFill="accent1"/>
             <w:vAlign w:val="center"/>
           </w:tcPr>
@@ -244,6 +341,8 @@
                 <w:b/>
                 <w:bCs/>
                 <w:color w:val="FFFFFF" w:themeColor="background1"/>
+                <w:sz w:val="18"/>
+                <w:szCs w:val="18"/>
               </w:rPr>
             </w:pPr>
             <w:r>
@@ -251,8 +350,10 @@
                 <w:b/>
                 <w:bCs/>
                 <w:color w:val="FFFFFF" w:themeColor="background1"/>
-              </w:rPr>
-              <w:t>Unemployment</w:t>
+                <w:sz w:val="18"/>
+                <w:szCs w:val="18"/>
+              </w:rPr>
+              <w:t>GDP decline</w:t>
             </w:r>
           </w:p>
           <w:p>
@@ -262,6 +363,8 @@
                 <w:b/>
                 <w:bCs/>
                 <w:color w:val="FFFFFF" w:themeColor="background1"/>
+                <w:sz w:val="18"/>
+                <w:szCs w:val="18"/>
               </w:rPr>
             </w:pPr>
             <w:r>
@@ -269,49 +372,8 @@
                 <w:b/>
                 <w:bCs/>
                 <w:color w:val="FFC000" w:themeColor="accent4"/>
-              </w:rPr>
-              <w:t>(Peak)</w:t>
-            </w:r>
-          </w:p>
-        </w:tc>
-        <w:tc>
-          <w:tcPr>
-            <w:tcW w:w="662" w:type="pct"/>
-            <w:shd w:val="clear" w:color="auto" w:fill="4472C4" w:themeFill="accent1"/>
-            <w:vAlign w:val="center"/>
-          </w:tcPr>
-          <w:p>
-            <w:pPr>
-              <w:jc w:val="center"/>
-              <w:rPr>
-                <w:b/>
-                <w:bCs/>
-                <w:color w:val="FFFFFF" w:themeColor="background1"/>
-              </w:rPr>
-            </w:pPr>
-            <w:r>
-              <w:rPr>
-                <w:b/>
-                <w:bCs/>
-                <w:color w:val="FFFFFF" w:themeColor="background1"/>
-              </w:rPr>
-              <w:t>GDP decline</w:t>
-            </w:r>
-          </w:p>
-          <w:p>
-            <w:pPr>
-              <w:jc w:val="center"/>
-              <w:rPr>
-                <w:b/>
-                <w:bCs/>
-                <w:color w:val="FFFFFF" w:themeColor="background1"/>
-              </w:rPr>
-            </w:pPr>
-            <w:r>
-              <w:rPr>
-                <w:b/>
-                <w:bCs/>
-                <w:color w:val="FFC000" w:themeColor="accent4"/>
+                <w:sz w:val="18"/>
+                <w:szCs w:val="18"/>
               </w:rPr>
               <w:t>(Peak)</w:t>
             </w:r>
@@ -320,7 +382,7 @@
       </w:tr>
       <w:tr>
         <w:trPr>
-          <w:trHeight w:val="851"/>
+          <w:trHeight w:val="624"/>
         </w:trPr>
         <w:tc>
           <w:tcPr>
@@ -334,6 +396,8 @@
                 <w:b/>
                 <w:bCs/>
                 <w:color w:val="2F5496" w:themeColor="accent1" w:themeShade="BF"/>
+                <w:sz w:val="18"/>
+                <w:szCs w:val="18"/>
               </w:rPr>
             </w:pPr>
             <w:r>
@@ -341,6 +405,8 @@
                 <w:b/>
                 <w:bCs/>
                 <w:color w:val="2F5496" w:themeColor="accent1" w:themeShade="BF"/>
+                <w:sz w:val="18"/>
+                <w:szCs w:val="18"/>
               </w:rPr>
               <w:t>COVID 19</w:t>
             </w:r>
@@ -354,8 +420,16 @@
           <w:p>
             <w:pPr>
               <w:jc w:val="center"/>
-            </w:pPr>
-            <w:r>
+              <w:rPr>
+                <w:sz w:val="18"/>
+                <w:szCs w:val="18"/>
+              </w:rPr>
+            </w:pPr>
+            <w:r>
+              <w:rPr>
+                <w:sz w:val="18"/>
+                <w:szCs w:val="18"/>
+              </w:rPr>
               <w:t>Feb 2020</w:t>
             </w:r>
           </w:p>
@@ -368,8 +442,16 @@
           <w:p>
             <w:pPr>
               <w:jc w:val="center"/>
-            </w:pPr>
-            <w:r>
+              <w:rPr>
+                <w:sz w:val="18"/>
+                <w:szCs w:val="18"/>
+              </w:rPr>
+            </w:pPr>
+            <w:r>
+              <w:rPr>
+                <w:sz w:val="18"/>
+                <w:szCs w:val="18"/>
+              </w:rPr>
               <w:t>April 2020</w:t>
             </w:r>
           </w:p>
@@ -382,8 +464,16 @@
           <w:p>
             <w:pPr>
               <w:jc w:val="center"/>
-            </w:pPr>
-            <w:r>
+              <w:rPr>
+                <w:sz w:val="18"/>
+                <w:szCs w:val="18"/>
+              </w:rPr>
+            </w:pPr>
+            <w:r>
+              <w:rPr>
+                <w:sz w:val="18"/>
+                <w:szCs w:val="18"/>
+              </w:rPr>
               <w:t>2</w:t>
             </w:r>
           </w:p>
@@ -396,8 +486,16 @@
           <w:p>
             <w:pPr>
               <w:jc w:val="center"/>
-            </w:pPr>
-            <w:r>
+              <w:rPr>
+                <w:sz w:val="18"/>
+                <w:szCs w:val="18"/>
+              </w:rPr>
+            </w:pPr>
+            <w:r>
+              <w:rPr>
+                <w:sz w:val="18"/>
+                <w:szCs w:val="18"/>
+              </w:rPr>
               <w:t>128</w:t>
             </w:r>
           </w:p>
@@ -410,8 +508,16 @@
           <w:p>
             <w:pPr>
               <w:jc w:val="center"/>
-            </w:pPr>
-            <w:r>
+              <w:rPr>
+                <w:sz w:val="18"/>
+                <w:szCs w:val="18"/>
+              </w:rPr>
+            </w:pPr>
+            <w:r>
+              <w:rPr>
+                <w:sz w:val="18"/>
+                <w:szCs w:val="18"/>
+              </w:rPr>
               <w:t>14.7%</w:t>
             </w:r>
           </w:p>
@@ -424,8 +530,16 @@
           <w:p>
             <w:pPr>
               <w:jc w:val="center"/>
-            </w:pPr>
-            <w:r>
+              <w:rPr>
+                <w:sz w:val="18"/>
+                <w:szCs w:val="18"/>
+              </w:rPr>
+            </w:pPr>
+            <w:r>
+              <w:rPr>
+                <w:sz w:val="18"/>
+                <w:szCs w:val="18"/>
+              </w:rPr>
               <w:t>−19.2%</w:t>
             </w:r>
           </w:p>
@@ -433,7 +547,7 @@
       </w:tr>
       <w:tr>
         <w:trPr>
-          <w:trHeight w:val="851"/>
+          <w:trHeight w:val="624"/>
         </w:trPr>
         <w:tc>
           <w:tcPr>
@@ -447,6 +561,8 @@
                 <w:b/>
                 <w:bCs/>
                 <w:color w:val="2F5496" w:themeColor="accent1" w:themeShade="BF"/>
+                <w:sz w:val="18"/>
+                <w:szCs w:val="18"/>
               </w:rPr>
             </w:pPr>
             <w:r>
@@ -454,6 +570,8 @@
                 <w:b/>
                 <w:bCs/>
                 <w:color w:val="2F5496" w:themeColor="accent1" w:themeShade="BF"/>
+                <w:sz w:val="18"/>
+                <w:szCs w:val="18"/>
               </w:rPr>
               <w:t>Global Financial Crisis</w:t>
             </w:r>
@@ -467,8 +585,16 @@
           <w:p>
             <w:pPr>
               <w:jc w:val="center"/>
-            </w:pPr>
-            <w:r>
+              <w:rPr>
+                <w:sz w:val="18"/>
+                <w:szCs w:val="18"/>
+              </w:rPr>
+            </w:pPr>
+            <w:r>
+              <w:rPr>
+                <w:sz w:val="18"/>
+                <w:szCs w:val="18"/>
+              </w:rPr>
               <w:t>Dec 2007</w:t>
             </w:r>
           </w:p>
@@ -481,8 +607,16 @@
           <w:p>
             <w:pPr>
               <w:jc w:val="center"/>
-            </w:pPr>
-            <w:r>
+              <w:rPr>
+                <w:sz w:val="18"/>
+                <w:szCs w:val="18"/>
+              </w:rPr>
+            </w:pPr>
+            <w:r>
+              <w:rPr>
+                <w:sz w:val="18"/>
+                <w:szCs w:val="18"/>
+              </w:rPr>
               <w:t>June 2009</w:t>
             </w:r>
           </w:p>
@@ -495,8 +629,16 @@
           <w:p>
             <w:pPr>
               <w:jc w:val="center"/>
-            </w:pPr>
-            <w:r>
+              <w:rPr>
+                <w:sz w:val="18"/>
+                <w:szCs w:val="18"/>
+              </w:rPr>
+            </w:pPr>
+            <w:r>
+              <w:rPr>
+                <w:sz w:val="18"/>
+                <w:szCs w:val="18"/>
+              </w:rPr>
               <w:t>18</w:t>
             </w:r>
           </w:p>
@@ -509,8 +651,16 @@
           <w:p>
             <w:pPr>
               <w:jc w:val="center"/>
-            </w:pPr>
-            <w:r>
+              <w:rPr>
+                <w:sz w:val="18"/>
+                <w:szCs w:val="18"/>
+              </w:rPr>
+            </w:pPr>
+            <w:r>
+              <w:rPr>
+                <w:sz w:val="18"/>
+                <w:szCs w:val="18"/>
+              </w:rPr>
               <w:t>73</w:t>
             </w:r>
           </w:p>
@@ -523,8 +673,16 @@
           <w:p>
             <w:pPr>
               <w:jc w:val="center"/>
-            </w:pPr>
-            <w:r>
+              <w:rPr>
+                <w:sz w:val="18"/>
+                <w:szCs w:val="18"/>
+              </w:rPr>
+            </w:pPr>
+            <w:r>
+              <w:rPr>
+                <w:sz w:val="18"/>
+                <w:szCs w:val="18"/>
+              </w:rPr>
               <w:t>10.0%</w:t>
             </w:r>
           </w:p>
@@ -537,8 +695,16 @@
           <w:p>
             <w:pPr>
               <w:jc w:val="center"/>
-            </w:pPr>
-            <w:r>
+              <w:rPr>
+                <w:sz w:val="18"/>
+                <w:szCs w:val="18"/>
+              </w:rPr>
+            </w:pPr>
+            <w:r>
+              <w:rPr>
+                <w:sz w:val="18"/>
+                <w:szCs w:val="18"/>
+              </w:rPr>
               <w:t>−5.1%</w:t>
             </w:r>
           </w:p>
@@ -546,7 +712,7 @@
       </w:tr>
       <w:tr>
         <w:trPr>
-          <w:trHeight w:val="851"/>
+          <w:trHeight w:val="624"/>
         </w:trPr>
         <w:tc>
           <w:tcPr>
@@ -560,6 +726,8 @@
                 <w:b/>
                 <w:bCs/>
                 <w:color w:val="2F5496" w:themeColor="accent1" w:themeShade="BF"/>
+                <w:sz w:val="18"/>
+                <w:szCs w:val="18"/>
               </w:rPr>
             </w:pPr>
             <w:r>
@@ -567,6 +735,8 @@
                 <w:b/>
                 <w:bCs/>
                 <w:color w:val="2F5496" w:themeColor="accent1" w:themeShade="BF"/>
+                <w:sz w:val="18"/>
+                <w:szCs w:val="18"/>
               </w:rPr>
               <w:t xml:space="preserve">Dot Com </w:t>
             </w:r>
@@ -577,6 +747,8 @@
                 <w:b/>
                 <w:bCs/>
                 <w:color w:val="2F5496" w:themeColor="accent1" w:themeShade="BF"/>
+                <w:sz w:val="18"/>
+                <w:szCs w:val="18"/>
               </w:rPr>
             </w:pPr>
             <w:r>
@@ -584,6 +756,8 @@
                 <w:b/>
                 <w:bCs/>
                 <w:color w:val="8EAADB" w:themeColor="accent1" w:themeTint="99"/>
+                <w:sz w:val="18"/>
+                <w:szCs w:val="18"/>
               </w:rPr>
               <w:t>(9-11 attack)</w:t>
             </w:r>
@@ -597,8 +771,16 @@
           <w:p>
             <w:pPr>
               <w:jc w:val="center"/>
-            </w:pPr>
-            <w:r>
+              <w:rPr>
+                <w:sz w:val="18"/>
+                <w:szCs w:val="18"/>
+              </w:rPr>
+            </w:pPr>
+            <w:r>
+              <w:rPr>
+                <w:sz w:val="18"/>
+                <w:szCs w:val="18"/>
+              </w:rPr>
               <w:t>Mar 2001</w:t>
             </w:r>
           </w:p>
@@ -611,8 +793,16 @@
           <w:p>
             <w:pPr>
               <w:jc w:val="center"/>
-            </w:pPr>
-            <w:r>
+              <w:rPr>
+                <w:sz w:val="18"/>
+                <w:szCs w:val="18"/>
+              </w:rPr>
+            </w:pPr>
+            <w:r>
+              <w:rPr>
+                <w:sz w:val="18"/>
+                <w:szCs w:val="18"/>
+              </w:rPr>
               <w:t>Nov 2001</w:t>
             </w:r>
           </w:p>
@@ -625,8 +815,16 @@
           <w:p>
             <w:pPr>
               <w:jc w:val="center"/>
-            </w:pPr>
-            <w:r>
+              <w:rPr>
+                <w:sz w:val="18"/>
+                <w:szCs w:val="18"/>
+              </w:rPr>
+            </w:pPr>
+            <w:r>
+              <w:rPr>
+                <w:sz w:val="18"/>
+                <w:szCs w:val="18"/>
+              </w:rPr>
               <w:t>8</w:t>
             </w:r>
           </w:p>
@@ -639,8 +837,16 @@
           <w:p>
             <w:pPr>
               <w:jc w:val="center"/>
-            </w:pPr>
-            <w:r>
+              <w:rPr>
+                <w:sz w:val="18"/>
+                <w:szCs w:val="18"/>
+              </w:rPr>
+            </w:pPr>
+            <w:r>
+              <w:rPr>
+                <w:sz w:val="18"/>
+                <w:szCs w:val="18"/>
+              </w:rPr>
               <w:t>120</w:t>
             </w:r>
           </w:p>
@@ -653,8 +859,16 @@
           <w:p>
             <w:pPr>
               <w:jc w:val="center"/>
-            </w:pPr>
-            <w:r>
+              <w:rPr>
+                <w:sz w:val="18"/>
+                <w:szCs w:val="18"/>
+              </w:rPr>
+            </w:pPr>
+            <w:r>
+              <w:rPr>
+                <w:sz w:val="18"/>
+                <w:szCs w:val="18"/>
+              </w:rPr>
               <w:t>6.3%</w:t>
             </w:r>
           </w:p>
@@ -667,8 +881,16 @@
           <w:p>
             <w:pPr>
               <w:jc w:val="center"/>
-            </w:pPr>
-            <w:r>
+              <w:rPr>
+                <w:sz w:val="18"/>
+                <w:szCs w:val="18"/>
+              </w:rPr>
+            </w:pPr>
+            <w:r>
+              <w:rPr>
+                <w:sz w:val="18"/>
+                <w:szCs w:val="18"/>
+              </w:rPr>
               <w:t>−0.3%</w:t>
             </w:r>
           </w:p>
@@ -676,7 +898,7 @@
       </w:tr>
       <w:tr>
         <w:trPr>
-          <w:trHeight w:val="851"/>
+          <w:trHeight w:val="624"/>
         </w:trPr>
         <w:tc>
           <w:tcPr>
@@ -690,6 +912,8 @@
                 <w:b/>
                 <w:bCs/>
                 <w:color w:val="2F5496" w:themeColor="accent1" w:themeShade="BF"/>
+                <w:sz w:val="18"/>
+                <w:szCs w:val="18"/>
               </w:rPr>
             </w:pPr>
             <w:r>
@@ -697,6 +921,8 @@
                 <w:b/>
                 <w:bCs/>
                 <w:color w:val="2F5496" w:themeColor="accent1" w:themeShade="BF"/>
+                <w:sz w:val="18"/>
+                <w:szCs w:val="18"/>
               </w:rPr>
               <w:t>Early 1990s</w:t>
             </w:r>
@@ -710,8 +936,16 @@
           <w:p>
             <w:pPr>
               <w:jc w:val="center"/>
-            </w:pPr>
-            <w:r>
+              <w:rPr>
+                <w:sz w:val="18"/>
+                <w:szCs w:val="18"/>
+              </w:rPr>
+            </w:pPr>
+            <w:r>
+              <w:rPr>
+                <w:sz w:val="18"/>
+                <w:szCs w:val="18"/>
+              </w:rPr>
               <w:t>July 1990</w:t>
             </w:r>
           </w:p>
@@ -724,8 +958,16 @@
           <w:p>
             <w:pPr>
               <w:jc w:val="center"/>
-            </w:pPr>
-            <w:r>
+              <w:rPr>
+                <w:sz w:val="18"/>
+                <w:szCs w:val="18"/>
+              </w:rPr>
+            </w:pPr>
+            <w:r>
+              <w:rPr>
+                <w:sz w:val="18"/>
+                <w:szCs w:val="18"/>
+              </w:rPr>
               <w:t>Mar 1991</w:t>
             </w:r>
           </w:p>
@@ -738,8 +980,16 @@
           <w:p>
             <w:pPr>
               <w:jc w:val="center"/>
-            </w:pPr>
-            <w:r>
+              <w:rPr>
+                <w:sz w:val="18"/>
+                <w:szCs w:val="18"/>
+              </w:rPr>
+            </w:pPr>
+            <w:r>
+              <w:rPr>
+                <w:sz w:val="18"/>
+                <w:szCs w:val="18"/>
+              </w:rPr>
               <w:t>8</w:t>
             </w:r>
           </w:p>
@@ -752,8 +1002,16 @@
           <w:p>
             <w:pPr>
               <w:jc w:val="center"/>
-            </w:pPr>
-            <w:r>
+              <w:rPr>
+                <w:sz w:val="18"/>
+                <w:szCs w:val="18"/>
+              </w:rPr>
+            </w:pPr>
+            <w:r>
+              <w:rPr>
+                <w:sz w:val="18"/>
+                <w:szCs w:val="18"/>
+              </w:rPr>
               <w:t>92</w:t>
             </w:r>
           </w:p>
@@ -766,8 +1024,16 @@
           <w:p>
             <w:pPr>
               <w:jc w:val="center"/>
-            </w:pPr>
-            <w:r>
+              <w:rPr>
+                <w:sz w:val="18"/>
+                <w:szCs w:val="18"/>
+              </w:rPr>
+            </w:pPr>
+            <w:r>
+              <w:rPr>
+                <w:sz w:val="18"/>
+                <w:szCs w:val="18"/>
+              </w:rPr>
               <w:t>7.8%</w:t>
             </w:r>
           </w:p>
@@ -780,8 +1046,16 @@
           <w:p>
             <w:pPr>
               <w:jc w:val="center"/>
-            </w:pPr>
-            <w:r>
+              <w:rPr>
+                <w:sz w:val="18"/>
+                <w:szCs w:val="18"/>
+              </w:rPr>
+            </w:pPr>
+            <w:r>
+              <w:rPr>
+                <w:sz w:val="18"/>
+                <w:szCs w:val="18"/>
+              </w:rPr>
               <w:t>−1.4%</w:t>
             </w:r>
           </w:p>
@@ -789,7 +1063,7 @@
       </w:tr>
       <w:tr>
         <w:trPr>
-          <w:trHeight w:val="851"/>
+          <w:trHeight w:val="624"/>
         </w:trPr>
         <w:tc>
           <w:tcPr>
@@ -803,6 +1077,8 @@
                 <w:b/>
                 <w:bCs/>
                 <w:color w:val="2F5496" w:themeColor="accent1" w:themeShade="BF"/>
+                <w:sz w:val="18"/>
+                <w:szCs w:val="18"/>
               </w:rPr>
             </w:pPr>
             <w:r>
@@ -810,6 +1086,8 @@
                 <w:b/>
                 <w:bCs/>
                 <w:color w:val="2F5496" w:themeColor="accent1" w:themeShade="BF"/>
+                <w:sz w:val="18"/>
+                <w:szCs w:val="18"/>
               </w:rPr>
               <w:t>Early 1980s</w:t>
             </w:r>
@@ -820,6 +1098,8 @@
                 <w:b/>
                 <w:bCs/>
                 <w:color w:val="2F5496" w:themeColor="accent1" w:themeShade="BF"/>
+                <w:sz w:val="18"/>
+                <w:szCs w:val="18"/>
               </w:rPr>
             </w:pPr>
             <w:r>
@@ -827,6 +1107,8 @@
                 <w:b/>
                 <w:bCs/>
                 <w:color w:val="8EAADB" w:themeColor="accent1" w:themeTint="99"/>
+                <w:sz w:val="18"/>
+                <w:szCs w:val="18"/>
               </w:rPr>
               <w:t>(</w:t>
             </w:r>
@@ -835,6 +1117,8 @@
                 <w:b/>
                 <w:bCs/>
                 <w:color w:val="8EAADB" w:themeColor="accent1" w:themeTint="99"/>
+                <w:sz w:val="18"/>
+                <w:szCs w:val="18"/>
               </w:rPr>
               <w:t>Part 1</w:t>
             </w:r>
@@ -843,6 +1127,8 @@
                 <w:b/>
                 <w:bCs/>
                 <w:color w:val="8EAADB" w:themeColor="accent1" w:themeTint="99"/>
+                <w:sz w:val="18"/>
+                <w:szCs w:val="18"/>
               </w:rPr>
               <w:t>)</w:t>
             </w:r>
@@ -856,8 +1142,16 @@
           <w:p>
             <w:pPr>
               <w:jc w:val="center"/>
-            </w:pPr>
-            <w:r>
+              <w:rPr>
+                <w:sz w:val="18"/>
+                <w:szCs w:val="18"/>
+              </w:rPr>
+            </w:pPr>
+            <w:r>
+              <w:rPr>
+                <w:sz w:val="18"/>
+                <w:szCs w:val="18"/>
+              </w:rPr>
               <w:t>July 1981</w:t>
             </w:r>
           </w:p>
@@ -870,8 +1164,16 @@
           <w:p>
             <w:pPr>
               <w:jc w:val="center"/>
-            </w:pPr>
-            <w:r>
+              <w:rPr>
+                <w:sz w:val="18"/>
+                <w:szCs w:val="18"/>
+              </w:rPr>
+            </w:pPr>
+            <w:r>
+              <w:rPr>
+                <w:sz w:val="18"/>
+                <w:szCs w:val="18"/>
+              </w:rPr>
               <w:t>Nov 1982</w:t>
             </w:r>
           </w:p>
@@ -884,8 +1186,16 @@
           <w:p>
             <w:pPr>
               <w:jc w:val="center"/>
-            </w:pPr>
-            <w:r>
+              <w:rPr>
+                <w:sz w:val="18"/>
+                <w:szCs w:val="18"/>
+              </w:rPr>
+            </w:pPr>
+            <w:r>
+              <w:rPr>
+                <w:sz w:val="18"/>
+                <w:szCs w:val="18"/>
+              </w:rPr>
               <w:t>16</w:t>
             </w:r>
           </w:p>
@@ -898,8 +1208,16 @@
           <w:p>
             <w:pPr>
               <w:jc w:val="center"/>
-            </w:pPr>
-            <w:r>
+              <w:rPr>
+                <w:sz w:val="18"/>
+                <w:szCs w:val="18"/>
+              </w:rPr>
+            </w:pPr>
+            <w:r>
+              <w:rPr>
+                <w:sz w:val="18"/>
+                <w:szCs w:val="18"/>
+              </w:rPr>
               <w:t>12</w:t>
             </w:r>
           </w:p>
@@ -912,8 +1230,16 @@
           <w:p>
             <w:pPr>
               <w:jc w:val="center"/>
-            </w:pPr>
-            <w:r>
+              <w:rPr>
+                <w:sz w:val="18"/>
+                <w:szCs w:val="18"/>
+              </w:rPr>
+            </w:pPr>
+            <w:r>
+              <w:rPr>
+                <w:sz w:val="18"/>
+                <w:szCs w:val="18"/>
+              </w:rPr>
               <w:t>10.8%</w:t>
             </w:r>
           </w:p>
@@ -926,8 +1252,16 @@
           <w:p>
             <w:pPr>
               <w:jc w:val="center"/>
-            </w:pPr>
-            <w:r>
+              <w:rPr>
+                <w:sz w:val="18"/>
+                <w:szCs w:val="18"/>
+              </w:rPr>
+            </w:pPr>
+            <w:r>
+              <w:rPr>
+                <w:sz w:val="18"/>
+                <w:szCs w:val="18"/>
+              </w:rPr>
               <w:t>−2.7%</w:t>
             </w:r>
           </w:p>
@@ -935,7 +1269,7 @@
       </w:tr>
       <w:tr>
         <w:trPr>
-          <w:trHeight w:val="851"/>
+          <w:trHeight w:val="624"/>
         </w:trPr>
         <w:tc>
           <w:tcPr>
@@ -949,6 +1283,8 @@
                 <w:b/>
                 <w:bCs/>
                 <w:color w:val="2F5496" w:themeColor="accent1" w:themeShade="BF"/>
+                <w:sz w:val="18"/>
+                <w:szCs w:val="18"/>
               </w:rPr>
             </w:pPr>
             <w:r>
@@ -956,6 +1292,8 @@
                 <w:b/>
                 <w:bCs/>
                 <w:color w:val="2F5496" w:themeColor="accent1" w:themeShade="BF"/>
+                <w:sz w:val="18"/>
+                <w:szCs w:val="18"/>
               </w:rPr>
               <w:t>Early 1980s</w:t>
             </w:r>
@@ -966,6 +1304,8 @@
                 <w:b/>
                 <w:bCs/>
                 <w:color w:val="2F5496" w:themeColor="accent1" w:themeShade="BF"/>
+                <w:sz w:val="18"/>
+                <w:szCs w:val="18"/>
               </w:rPr>
             </w:pPr>
             <w:r>
@@ -973,6 +1313,8 @@
                 <w:b/>
                 <w:bCs/>
                 <w:color w:val="8EAADB" w:themeColor="accent1" w:themeTint="99"/>
+                <w:sz w:val="18"/>
+                <w:szCs w:val="18"/>
               </w:rPr>
               <w:t>(</w:t>
             </w:r>
@@ -981,6 +1323,8 @@
                 <w:b/>
                 <w:bCs/>
                 <w:color w:val="8EAADB" w:themeColor="accent1" w:themeTint="99"/>
+                <w:sz w:val="18"/>
+                <w:szCs w:val="18"/>
               </w:rPr>
               <w:t>Part 2</w:t>
             </w:r>
@@ -989,6 +1333,8 @@
                 <w:b/>
                 <w:bCs/>
                 <w:color w:val="8EAADB" w:themeColor="accent1" w:themeTint="99"/>
+                <w:sz w:val="18"/>
+                <w:szCs w:val="18"/>
               </w:rPr>
               <w:t>)</w:t>
             </w:r>
@@ -1002,8 +1348,16 @@
           <w:p>
             <w:pPr>
               <w:jc w:val="center"/>
-            </w:pPr>
-            <w:r>
+              <w:rPr>
+                <w:sz w:val="18"/>
+                <w:szCs w:val="18"/>
+              </w:rPr>
+            </w:pPr>
+            <w:r>
+              <w:rPr>
+                <w:sz w:val="18"/>
+                <w:szCs w:val="18"/>
+              </w:rPr>
               <w:t>Jan 1980</w:t>
             </w:r>
           </w:p>
@@ -1016,8 +1370,16 @@
           <w:p>
             <w:pPr>
               <w:jc w:val="center"/>
-            </w:pPr>
-            <w:r>
+              <w:rPr>
+                <w:sz w:val="18"/>
+                <w:szCs w:val="18"/>
+              </w:rPr>
+            </w:pPr>
+            <w:r>
+              <w:rPr>
+                <w:sz w:val="18"/>
+                <w:szCs w:val="18"/>
+              </w:rPr>
               <w:t>July 1980</w:t>
             </w:r>
           </w:p>
@@ -1030,8 +1392,16 @@
           <w:p>
             <w:pPr>
               <w:jc w:val="center"/>
-            </w:pPr>
-            <w:r>
+              <w:rPr>
+                <w:sz w:val="18"/>
+                <w:szCs w:val="18"/>
+              </w:rPr>
+            </w:pPr>
+            <w:r>
+              <w:rPr>
+                <w:sz w:val="18"/>
+                <w:szCs w:val="18"/>
+              </w:rPr>
               <w:t>6</w:t>
             </w:r>
           </w:p>
@@ -1044,8 +1414,16 @@
           <w:p>
             <w:pPr>
               <w:jc w:val="center"/>
-            </w:pPr>
-            <w:r>
+              <w:rPr>
+                <w:sz w:val="18"/>
+                <w:szCs w:val="18"/>
+              </w:rPr>
+            </w:pPr>
+            <w:r>
+              <w:rPr>
+                <w:sz w:val="18"/>
+                <w:szCs w:val="18"/>
+              </w:rPr>
               <w:t>58</w:t>
             </w:r>
           </w:p>
@@ -1058,8 +1436,16 @@
           <w:p>
             <w:pPr>
               <w:jc w:val="center"/>
-            </w:pPr>
-            <w:r>
+              <w:rPr>
+                <w:sz w:val="18"/>
+                <w:szCs w:val="18"/>
+              </w:rPr>
+            </w:pPr>
+            <w:r>
+              <w:rPr>
+                <w:sz w:val="18"/>
+                <w:szCs w:val="18"/>
+              </w:rPr>
               <w:t>7.8%</w:t>
             </w:r>
           </w:p>
@@ -1072,8 +1458,16 @@
           <w:p>
             <w:pPr>
               <w:jc w:val="center"/>
-            </w:pPr>
-            <w:r>
+              <w:rPr>
+                <w:sz w:val="18"/>
+                <w:szCs w:val="18"/>
+              </w:rPr>
+            </w:pPr>
+            <w:r>
+              <w:rPr>
+                <w:sz w:val="18"/>
+                <w:szCs w:val="18"/>
+              </w:rPr>
               <w:t>−2.2%</w:t>
             </w:r>
           </w:p>
@@ -1144,23 +1538,162 @@
         <w:t>Can we use previous recession data to predict how long recovery will take?</w:t>
       </w:r>
     </w:p>
+    <w:p/>
     <w:p>
       <w:pPr>
         <w:rPr>
           <w:b/>
           <w:bCs/>
           <w:color w:val="7030A0"/>
-        </w:rPr>
-      </w:pPr>
-    </w:p>
-    <w:p>
-      <w:pPr>
+          <w:sz w:val="36"/>
+          <w:szCs w:val="36"/>
+        </w:rPr>
+      </w:pPr>
+      <w:r>
         <w:rPr>
           <w:b/>
           <w:bCs/>
           <w:color w:val="7030A0"/>
-        </w:rPr>
-      </w:pPr>
+          <w:sz w:val="36"/>
+          <w:szCs w:val="36"/>
+        </w:rPr>
+        <w:t>Data Source:</w:t>
+      </w:r>
+    </w:p>
+    <w:p>
+      <w:r>
+        <w:t>Our stock price data and sector performance data was obtained through Yahoo Finance.</w:t>
+      </w:r>
+    </w:p>
+    <w:p>
+      <w:r>
+        <w:t>With the adjustment of the start and end dates below, we were able to send a request to the Yahoo Finance website</w:t>
+      </w:r>
+      <w:r>
+        <w:t xml:space="preserve"> </w:t>
+      </w:r>
+      <w:r>
+        <w:t>and acquire the data we needed for the relevant timeframe.</w:t>
+      </w:r>
+    </w:p>
+    <w:p>
+      <w:r>
+        <w:rPr>
+          <w:noProof/>
+        </w:rPr>
+        <mc:AlternateContent>
+          <mc:Choice Requires="wps">
+            <w:drawing>
+              <wp:anchor distT="0" distB="0" distL="114300" distR="114300" simplePos="0" relativeHeight="251659264" behindDoc="0" locked="0" layoutInCell="1" allowOverlap="1" wp14:anchorId="4AEF7A41" wp14:editId="7A6C1F47">
+                <wp:simplePos x="0" y="0"/>
+                <wp:positionH relativeFrom="column">
+                  <wp:posOffset>-106680</wp:posOffset>
+                </wp:positionH>
+                <wp:positionV relativeFrom="paragraph">
+                  <wp:posOffset>109220</wp:posOffset>
+                </wp:positionV>
+                <wp:extent cx="1844040" cy="670560"/>
+                <wp:effectExtent l="0" t="0" r="22860" b="15240"/>
+                <wp:wrapNone/>
+                <wp:docPr id="18" name="Oval 18"/>
+                <wp:cNvGraphicFramePr/>
+                <a:graphic xmlns:a="http://schemas.openxmlformats.org/drawingml/2006/main">
+                  <a:graphicData uri="http://schemas.microsoft.com/office/word/2010/wordprocessingShape">
+                    <wps:wsp>
+                      <wps:cNvSpPr/>
+                      <wps:spPr>
+                        <a:xfrm>
+                          <a:off x="0" y="0"/>
+                          <a:ext cx="1844040" cy="670560"/>
+                        </a:xfrm>
+                        <a:prstGeom prst="ellipse">
+                          <a:avLst/>
+                        </a:prstGeom>
+                        <a:noFill/>
+                        <a:ln>
+                          <a:solidFill>
+                            <a:schemeClr val="accent1">
+                              <a:lumMod val="75000"/>
+                            </a:schemeClr>
+                          </a:solidFill>
+                        </a:ln>
+                      </wps:spPr>
+                      <wps:style>
+                        <a:lnRef idx="2">
+                          <a:schemeClr val="accent1">
+                            <a:shade val="50000"/>
+                          </a:schemeClr>
+                        </a:lnRef>
+                        <a:fillRef idx="1">
+                          <a:schemeClr val="accent1"/>
+                        </a:fillRef>
+                        <a:effectRef idx="0">
+                          <a:schemeClr val="accent1"/>
+                        </a:effectRef>
+                        <a:fontRef idx="minor">
+                          <a:schemeClr val="lt1"/>
+                        </a:fontRef>
+                      </wps:style>
+                      <wps:bodyPr rot="0" spcFirstLastPara="0" vertOverflow="overflow" horzOverflow="overflow" vert="horz" wrap="square" lIns="91440" tIns="45720" rIns="91440" bIns="45720" numCol="1" spcCol="0" rtlCol="0" fromWordArt="0" anchor="ctr" anchorCtr="0" forceAA="0" compatLnSpc="1">
+                        <a:prstTxWarp prst="textNoShape">
+                          <a:avLst/>
+                        </a:prstTxWarp>
+                        <a:noAutofit/>
+                      </wps:bodyPr>
+                    </wps:wsp>
+                  </a:graphicData>
+                </a:graphic>
+              </wp:anchor>
+            </w:drawing>
+          </mc:Choice>
+          <mc:Fallback>
+            <w:pict>
+              <v:oval w14:anchorId="2084B9A3" id="Oval 18" o:spid="_x0000_s1026" style="position:absolute;margin-left:-8.4pt;margin-top:8.6pt;width:145.2pt;height:52.8pt;z-index:251659264;visibility:visible;mso-wrap-style:square;mso-wrap-distance-left:9pt;mso-wrap-distance-top:0;mso-wrap-distance-right:9pt;mso-wrap-distance-bottom:0;mso-position-horizontal:absolute;mso-position-horizontal-relative:text;mso-position-vertical:absolute;mso-position-vertical-relative:text;v-text-anchor:middle" o:gfxdata="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" filled="f" strokecolor="#2f5496 [2404]" strokeweight="1pt">
+                <v:stroke joinstyle="miter"/>
+              </v:oval>
+            </w:pict>
+          </mc:Fallback>
+        </mc:AlternateContent>
+      </w:r>
+    </w:p>
+    <w:p>
+      <w:r>
+        <w:drawing>
+          <wp:inline distT="0" distB="0" distL="0" distR="0" wp14:anchorId="28E4A1E5" wp14:editId="5A23F940">
+            <wp:extent cx="6645910" cy="1634490"/>
+            <wp:effectExtent l="0" t="0" r="2540" b="3810"/>
+            <wp:docPr id="17" name="Picture 17" descr="Scatter chart&#10;&#10;Description automatically generated with medium confidence"/>
+            <wp:cNvGraphicFramePr>
+              <a:graphicFrameLocks xmlns:a="http://schemas.openxmlformats.org/drawingml/2006/main" noChangeAspect="1"/>
+            </wp:cNvGraphicFramePr>
+            <a:graphic xmlns:a="http://schemas.openxmlformats.org/drawingml/2006/main">
+              <a:graphicData uri="http://schemas.openxmlformats.org/drawingml/2006/picture">
+                <pic:pic xmlns:pic="http://schemas.openxmlformats.org/drawingml/2006/picture">
+                  <pic:nvPicPr>
+                    <pic:cNvPr id="17" name="Picture 17" descr="Scatter chart&#10;&#10;Description automatically generated with medium confidence"/>
+                    <pic:cNvPicPr/>
+                  </pic:nvPicPr>
+                  <pic:blipFill>
+                    <a:blip r:embed="rId5"/>
+                    <a:stretch>
+                      <a:fillRect/>
+                    </a:stretch>
+                  </pic:blipFill>
+                  <pic:spPr>
+                    <a:xfrm>
+                      <a:off x="0" y="0"/>
+                      <a:ext cx="6645910" cy="1634490"/>
+                    </a:xfrm>
+                    <a:prstGeom prst="rect">
+                      <a:avLst/>
+                    </a:prstGeom>
+                  </pic:spPr>
+                </pic:pic>
+              </a:graphicData>
+            </a:graphic>
+          </wp:inline>
+        </w:drawing>
+      </w:r>
     </w:p>
     <w:p>
       <w:pPr>
@@ -1179,119 +1712,44 @@
           <w:color w:val="7030A0"/>
         </w:rPr>
       </w:pPr>
-    </w:p>
-    <w:p>
-      <w:pPr>
+      <w:r>
         <w:rPr>
           <w:b/>
           <w:bCs/>
           <w:color w:val="7030A0"/>
         </w:rPr>
-      </w:pPr>
-    </w:p>
-    <w:p>
-      <w:pPr>
+        <w:lastRenderedPageBreak/>
+        <w:t>The Recovery Quotient:</w:t>
+      </w:r>
+      <w:r>
         <w:rPr>
           <w:b/>
           <w:bCs/>
           <w:color w:val="7030A0"/>
         </w:rPr>
-      </w:pPr>
-    </w:p>
-    <w:p>
-      <w:pPr>
+        <w:t xml:space="preserve">  </w:t>
+      </w:r>
+      <w:r>
         <w:rPr>
           <w:b/>
           <w:bCs/>
           <w:color w:val="7030A0"/>
         </w:rPr>
-      </w:pPr>
-    </w:p>
-    <w:p>
-      <w:pPr>
-        <w:rPr>
-          <w:b/>
-          <w:bCs/>
-          <w:color w:val="7030A0"/>
-        </w:rPr>
-      </w:pPr>
-    </w:p>
-    <w:p>
-      <w:pPr>
-        <w:rPr>
-          <w:b/>
-          <w:bCs/>
-          <w:color w:val="7030A0"/>
-        </w:rPr>
-      </w:pPr>
-    </w:p>
-    <w:p>
-      <w:pPr>
-        <w:rPr>
-          <w:b/>
-          <w:bCs/>
-          <w:color w:val="7030A0"/>
-        </w:rPr>
-      </w:pPr>
-    </w:p>
-    <w:p>
-      <w:pPr>
-        <w:rPr>
-          <w:b/>
-          <w:bCs/>
-          <w:color w:val="7030A0"/>
-        </w:rPr>
-      </w:pPr>
-    </w:p>
-    <w:p>
-      <w:pPr>
-        <w:rPr>
-          <w:b/>
-          <w:bCs/>
-          <w:color w:val="7030A0"/>
-        </w:rPr>
-      </w:pPr>
-    </w:p>
-    <w:p>
-      <w:pPr>
-        <w:rPr>
-          <w:b/>
-          <w:bCs/>
-          <w:color w:val="7030A0"/>
-        </w:rPr>
-      </w:pPr>
-      <w:r>
-        <w:rPr>
-          <w:b/>
-          <w:bCs/>
-          <w:color w:val="7030A0"/>
-        </w:rPr>
-        <w:lastRenderedPageBreak/>
-        <w:t>The Recovery Quotient:</w:t>
-      </w:r>
-      <w:r>
-        <w:rPr>
-          <w:b/>
-          <w:bCs/>
-          <w:color w:val="7030A0"/>
-        </w:rPr>
-        <w:t xml:space="preserve">  </w:t>
-      </w:r>
-      <w:r>
-        <w:rPr>
-          <w:b/>
-          <w:bCs/>
-          <w:color w:val="7030A0"/>
-        </w:rPr>
         <w:t xml:space="preserve"> </w:t>
       </w:r>
     </w:p>
     <w:p>
       <w:r>
-        <w:t xml:space="preserve">A measure of how long recovery takes </w:t>
+        <w:t>This quotient was designed by the group. It is a</w:t>
+      </w:r>
+      <w:r>
+        <w:t xml:space="preserve"> measure of how long recovery takes </w:t>
       </w:r>
       <w:r>
         <w:t>relative to the length of the recession.</w:t>
+      </w:r>
+      <w:r>
+        <w:t xml:space="preserve"> It allows for the comparison of sector recoveries after recessions of DIFFERENT LENGTHS.</w:t>
       </w:r>
     </w:p>
     <w:tbl>
@@ -1368,7 +1826,7 @@
                           <pic:cNvPicPr/>
                         </pic:nvPicPr>
                         <pic:blipFill>
-                          <a:blip r:embed="rId4">
+                          <a:blip r:embed="rId6">
                             <a:extLst>
                               <a:ext uri="{28A0092B-C50C-407E-A947-70E740481C1C}">
                                 <a14:useLocalDpi xmlns:a14="http://schemas.microsoft.com/office/drawing/2010/main" val="0"/>
@@ -1449,7 +1907,7 @@
                           <pic:cNvPicPr/>
                         </pic:nvPicPr>
                         <pic:blipFill>
-                          <a:blip r:embed="rId5">
+                          <a:blip r:embed="rId7">
                             <a:extLst>
                               <a:ext uri="{28A0092B-C50C-407E-A947-70E740481C1C}">
                                 <a14:useLocalDpi xmlns:a14="http://schemas.microsoft.com/office/drawing/2010/main" val="0"/>
@@ -1532,7 +1990,7 @@
                           <pic:cNvPicPr/>
                         </pic:nvPicPr>
                         <pic:blipFill>
-                          <a:blip r:embed="rId6">
+                          <a:blip r:embed="rId8">
                             <a:extLst>
                               <a:ext uri="{28A0092B-C50C-407E-A947-70E740481C1C}">
                                 <a14:useLocalDpi xmlns:a14="http://schemas.microsoft.com/office/drawing/2010/main" val="0"/>
@@ -1613,7 +2071,7 @@
                           <pic:cNvPicPr/>
                         </pic:nvPicPr>
                         <pic:blipFill>
-                          <a:blip r:embed="rId7" cstate="print">
+                          <a:blip r:embed="rId9" cstate="print">
                             <a:extLst>
                               <a:ext uri="{28A0092B-C50C-407E-A947-70E740481C1C}">
                                 <a14:useLocalDpi xmlns:a14="http://schemas.microsoft.com/office/drawing/2010/main" val="0"/>
@@ -1696,7 +2154,7 @@
                           <pic:cNvPicPr/>
                         </pic:nvPicPr>
                         <pic:blipFill>
-                          <a:blip r:embed="rId8">
+                          <a:blip r:embed="rId10">
                             <a:extLst>
                               <a:ext uri="{28A0092B-C50C-407E-A947-70E740481C1C}">
                                 <a14:useLocalDpi xmlns:a14="http://schemas.microsoft.com/office/drawing/2010/main" val="0"/>
@@ -1777,7 +2235,7 @@
                           <pic:cNvPicPr/>
                         </pic:nvPicPr>
                         <pic:blipFill>
-                          <a:blip r:embed="rId6">
+                          <a:blip r:embed="rId8">
                             <a:extLst>
                               <a:ext uri="{28A0092B-C50C-407E-A947-70E740481C1C}">
                                 <a14:useLocalDpi xmlns:a14="http://schemas.microsoft.com/office/drawing/2010/main" val="0"/>
@@ -1865,7 +2323,7 @@
                           <pic:cNvPicPr/>
                         </pic:nvPicPr>
                         <pic:blipFill>
-                          <a:blip r:embed="rId9">
+                          <a:blip r:embed="rId11">
                             <a:extLst>
                               <a:ext uri="{28A0092B-C50C-407E-A947-70E740481C1C}">
                                 <a14:useLocalDpi xmlns:a14="http://schemas.microsoft.com/office/drawing/2010/main" val="0"/>
@@ -2200,7 +2658,6 @@
         </w:tc>
       </w:tr>
     </w:tbl>
-    <w:p/>
     <w:p>
       <w:pPr>
         <w:rPr>
@@ -2311,7 +2768,7 @@
                     <pic:cNvPicPr/>
                   </pic:nvPicPr>
                   <pic:blipFill>
-                    <a:blip r:embed="rId10"/>
+                    <a:blip r:embed="rId12"/>
                     <a:stretch>
                       <a:fillRect/>
                     </a:stretch>
@@ -2338,8 +2795,8 @@
           <w:b/>
           <w:bCs/>
           <w:color w:val="7030A0"/>
-          <w:sz w:val="36"/>
-          <w:szCs w:val="36"/>
+          <w:sz w:val="20"/>
+          <w:szCs w:val="20"/>
         </w:rPr>
       </w:pPr>
     </w:p>
@@ -2397,7 +2854,7 @@
                           <pic:cNvPicPr/>
                         </pic:nvPicPr>
                         <pic:blipFill>
-                          <a:blip r:embed="rId11"/>
+                          <a:blip r:embed="rId13"/>
                           <a:stretch>
                             <a:fillRect/>
                           </a:stretch>
@@ -2454,7 +2911,7 @@
                           <pic:cNvPicPr/>
                         </pic:nvPicPr>
                         <pic:blipFill>
-                          <a:blip r:embed="rId12"/>
+                          <a:blip r:embed="rId14"/>
                           <a:stretch>
                             <a:fillRect/>
                           </a:stretch>
@@ -2484,22 +2941,191 @@
       </w:pPr>
     </w:p>
     <w:p>
-      <w:r>
+      <w:pPr>
+        <w:rPr>
+          <w:b/>
+          <w:bCs/>
+        </w:rPr>
+      </w:pPr>
+      <w:r>
+        <w:rPr>
+          <w:b/>
+          <w:bCs/>
+        </w:rPr>
         <w:t>Insights:</w:t>
       </w:r>
     </w:p>
-    <w:p/>
-    <w:p/>
-    <w:p/>
-    <w:p/>
-    <w:p/>
-    <w:p/>
-    <w:p/>
-    <w:p/>
-    <w:p/>
-    <w:p/>
-    <w:p/>
-    <w:p/>
+    <w:p>
+      <w:pPr>
+        <w:pStyle w:val="ListParagraph"/>
+        <w:numPr>
+          <w:ilvl w:val="0"/>
+          <w:numId w:val="1"/>
+        </w:numPr>
+      </w:pPr>
+      <w:r>
+        <w:t xml:space="preserve">All sectors were negatively impacted by the recession, but </w:t>
+      </w:r>
+      <w:r>
+        <w:t>the severity of that impact varied</w:t>
+      </w:r>
+      <w:r>
+        <w:t>.</w:t>
+      </w:r>
+      <w:r>
+        <w:t xml:space="preserve"> This is demonstrated by the fact that all sectors took </w:t>
+      </w:r>
+      <w:r>
+        <w:t xml:space="preserve">at least </w:t>
+      </w:r>
+      <w:r>
+        <w:rPr>
+          <w:i/>
+          <w:iCs/>
+        </w:rPr>
+        <w:t>s</w:t>
+      </w:r>
+      <w:r>
+        <w:rPr>
+          <w:i/>
+          <w:iCs/>
+        </w:rPr>
+        <w:t>ome</w:t>
+      </w:r>
+      <w:r>
+        <w:t xml:space="preserve"> time to recover and consequently have a blue bar on the </w:t>
+      </w:r>
+      <w:r>
+        <w:t>charts</w:t>
+      </w:r>
+      <w:r>
+        <w:t xml:space="preserve"> above. The size of </w:t>
+      </w:r>
+      <w:r>
+        <w:t>each</w:t>
+      </w:r>
+      <w:r>
+        <w:t xml:space="preserve"> blue bars indicate</w:t>
+      </w:r>
+      <w:r>
+        <w:t xml:space="preserve">s </w:t>
+      </w:r>
+      <w:r>
+        <w:t>the duration of the recovery.</w:t>
+      </w:r>
+    </w:p>
+    <w:p>
+      <w:pPr>
+        <w:pStyle w:val="ListParagraph"/>
+      </w:pPr>
+    </w:p>
+    <w:p>
+      <w:pPr>
+        <w:pStyle w:val="ListParagraph"/>
+        <w:numPr>
+          <w:ilvl w:val="0"/>
+          <w:numId w:val="1"/>
+        </w:numPr>
+      </w:pPr>
+      <w:r>
+        <w:t>The market took 1.11 times the length of the recession to recover.</w:t>
+      </w:r>
+    </w:p>
+    <w:p>
+      <w:pPr>
+        <w:pStyle w:val="NoSpacing"/>
+      </w:pPr>
+    </w:p>
+    <w:p>
+      <w:pPr>
+        <w:pStyle w:val="ListParagraph"/>
+        <w:numPr>
+          <w:ilvl w:val="0"/>
+          <w:numId w:val="1"/>
+        </w:numPr>
+      </w:pPr>
+      <w:r>
+        <w:t>Real Estate, Utilities, Financial, Industrial</w:t>
+      </w:r>
+      <w:r>
+        <w:t>, Consumer (Discretionary)</w:t>
+      </w:r>
+      <w:r>
+        <w:t xml:space="preserve"> and Energy </w:t>
+      </w:r>
+      <w:r>
+        <w:t xml:space="preserve">all </w:t>
+      </w:r>
+      <w:r>
+        <w:t>took considerably longer than the market average to recover.</w:t>
+      </w:r>
+    </w:p>
+    <w:p>
+      <w:pPr>
+        <w:pStyle w:val="NoSpacing"/>
+      </w:pPr>
+    </w:p>
+    <w:p>
+      <w:pPr>
+        <w:pStyle w:val="ListParagraph"/>
+        <w:numPr>
+          <w:ilvl w:val="0"/>
+          <w:numId w:val="1"/>
+        </w:numPr>
+      </w:pPr>
+      <w:r>
+        <w:t>Materials, Consumer Discretionary, Health Care</w:t>
+      </w:r>
+      <w:r>
+        <w:t xml:space="preserve">, Technology and Communications </w:t>
+      </w:r>
+      <w:r>
+        <w:t>took considerably less time than the market average to recover despite all taking a hit of some degree.</w:t>
+      </w:r>
+    </w:p>
+    <w:p>
+      <w:pPr>
+        <w:pStyle w:val="NoSpacing"/>
+      </w:pPr>
+    </w:p>
+    <w:p>
+      <w:pPr>
+        <w:pStyle w:val="ListParagraph"/>
+        <w:numPr>
+          <w:ilvl w:val="0"/>
+          <w:numId w:val="1"/>
+        </w:numPr>
+      </w:pPr>
+      <w:r>
+        <w:t>The slowest recover was Utilities which took 8.25 times the length of the recession to recover. Energy wasn’t too far behind, taking 6.74 times the length of the recession to recover.</w:t>
+      </w:r>
+    </w:p>
+    <w:p>
+      <w:pPr>
+        <w:pStyle w:val="NoSpacing"/>
+      </w:pPr>
+    </w:p>
+    <w:p>
+      <w:pPr>
+        <w:pStyle w:val="ListParagraph"/>
+        <w:numPr>
+          <w:ilvl w:val="0"/>
+          <w:numId w:val="1"/>
+        </w:numPr>
+      </w:pPr>
+      <w:r>
+        <w:t>The fast</w:t>
+      </w:r>
+      <w:r>
+        <w:t>e</w:t>
+      </w:r>
+      <w:r>
+        <w:t>st</w:t>
+      </w:r>
+      <w:r>
+        <w:t xml:space="preserve"> sector to recover was Health Care. It only took approximately 26% of the recession duration to recover.</w:t>
+      </w:r>
+    </w:p>
     <w:p>
       <w:pPr>
         <w:rPr>
@@ -2635,7 +3261,7 @@
                     <pic:cNvPicPr/>
                   </pic:nvPicPr>
                   <pic:blipFill>
-                    <a:blip r:embed="rId13"/>
+                    <a:blip r:embed="rId15"/>
                     <a:stretch>
                       <a:fillRect/>
                     </a:stretch>
@@ -2659,8 +3285,8 @@
     <w:p>
       <w:pPr>
         <w:rPr>
-          <w:sz w:val="36"/>
-          <w:szCs w:val="36"/>
+          <w:sz w:val="24"/>
+          <w:szCs w:val="24"/>
         </w:rPr>
       </w:pPr>
     </w:p>
@@ -2708,7 +3334,7 @@
                           <pic:cNvPicPr/>
                         </pic:nvPicPr>
                         <pic:blipFill>
-                          <a:blip r:embed="rId14"/>
+                          <a:blip r:embed="rId16"/>
                           <a:stretch>
                             <a:fillRect/>
                           </a:stretch>
@@ -2758,7 +3384,7 @@
                           <pic:cNvPicPr/>
                         </pic:nvPicPr>
                         <pic:blipFill>
-                          <a:blip r:embed="rId15"/>
+                          <a:blip r:embed="rId17"/>
                           <a:stretch>
                             <a:fillRect/>
                           </a:stretch>
@@ -2782,24 +3408,168 @@
         </w:tc>
       </w:tr>
     </w:tbl>
-    <w:p/>
-    <w:p>
-      <w:r>
+    <w:p>
+      <w:pPr>
+        <w:rPr>
+          <w:b/>
+          <w:bCs/>
+          <w:sz w:val="14"/>
+          <w:szCs w:val="14"/>
+        </w:rPr>
+      </w:pPr>
+    </w:p>
+    <w:p>
+      <w:pPr>
+        <w:rPr>
+          <w:b/>
+          <w:bCs/>
+        </w:rPr>
+      </w:pPr>
+      <w:r>
+        <w:rPr>
+          <w:b/>
+          <w:bCs/>
+        </w:rPr>
         <w:t>Insights:</w:t>
       </w:r>
     </w:p>
-    <w:p/>
-    <w:p/>
-    <w:p/>
-    <w:p/>
-    <w:p/>
-    <w:p/>
-    <w:p/>
-    <w:p/>
-    <w:p/>
-    <w:p/>
-    <w:p/>
-    <w:p/>
+    <w:p>
+      <w:pPr>
+        <w:pStyle w:val="ListParagraph"/>
+        <w:numPr>
+          <w:ilvl w:val="0"/>
+          <w:numId w:val="1"/>
+        </w:numPr>
+      </w:pPr>
+      <w:r>
+        <w:t xml:space="preserve">All sectors were negatively impacted by the recession, but </w:t>
+      </w:r>
+      <w:r>
+        <w:t xml:space="preserve">again </w:t>
+      </w:r>
+      <w:r>
+        <w:t xml:space="preserve">the severity of that impact varied. </w:t>
+      </w:r>
+      <w:r>
+        <w:t xml:space="preserve">As compared to the COVID-19 recession, each sector took a greater amount of time to recover relative to the length of the recession. </w:t>
+      </w:r>
+      <w:r>
+        <w:t>The fastest sector to recover after this recession was Consumer (Discretionary). It took 58% of the recession length to bound back to pre-recession levels. In the COVID recession the fast</w:t>
+      </w:r>
+      <w:r>
+        <w:t>est</w:t>
+      </w:r>
+      <w:r>
+        <w:t xml:space="preserve"> recovery time belonged to the Health Care sector at 26% of </w:t>
+      </w:r>
+      <w:r>
+        <w:rPr>
+          <w:i/>
+          <w:iCs/>
+        </w:rPr>
+        <w:t>its</w:t>
+      </w:r>
+      <w:r>
+        <w:t xml:space="preserve"> recession length.</w:t>
+      </w:r>
+      <w:r>
+        <w:t xml:space="preserve"> </w:t>
+      </w:r>
+      <w:r>
+        <w:t>Consumer Staples</w:t>
+      </w:r>
+      <w:r>
+        <w:t xml:space="preserve"> was the second fastest to recover with a QRec of 1.03.</w:t>
+      </w:r>
+    </w:p>
+    <w:p>
+      <w:pPr>
+        <w:pStyle w:val="ListParagraph"/>
+        <w:rPr>
+          <w:sz w:val="18"/>
+          <w:szCs w:val="18"/>
+        </w:rPr>
+      </w:pPr>
+    </w:p>
+    <w:p>
+      <w:pPr>
+        <w:pStyle w:val="ListParagraph"/>
+        <w:numPr>
+          <w:ilvl w:val="0"/>
+          <w:numId w:val="1"/>
+        </w:numPr>
+      </w:pPr>
+      <w:r>
+        <w:t xml:space="preserve">The market took </w:t>
+      </w:r>
+      <w:r>
+        <w:t xml:space="preserve">2.42 </w:t>
+      </w:r>
+      <w:r>
+        <w:t>times the length of the recession to recover.</w:t>
+      </w:r>
+    </w:p>
+    <w:p>
+      <w:pPr>
+        <w:pStyle w:val="NoSpacing"/>
+        <w:rPr>
+          <w:sz w:val="18"/>
+          <w:szCs w:val="18"/>
+        </w:rPr>
+      </w:pPr>
+    </w:p>
+    <w:p>
+      <w:pPr>
+        <w:pStyle w:val="ListParagraph"/>
+        <w:numPr>
+          <w:ilvl w:val="0"/>
+          <w:numId w:val="1"/>
+        </w:numPr>
+      </w:pPr>
+      <w:r>
+        <w:t xml:space="preserve">The variation in recovery times across the sectors is less for the GFC than it was during the COVID-19 recession. The range in QRecs is </w:t>
+      </w:r>
+      <w:r>
+        <w:t>4.6 as compared to 8. Sectors had a more similarity negative experience throughout the GFC.</w:t>
+      </w:r>
+    </w:p>
+    <w:p>
+      <w:pPr>
+        <w:pStyle w:val="NoSpacing"/>
+      </w:pPr>
+    </w:p>
+    <w:p>
+      <w:pPr>
+        <w:pStyle w:val="ListParagraph"/>
+        <w:numPr>
+          <w:ilvl w:val="0"/>
+          <w:numId w:val="1"/>
+        </w:numPr>
+      </w:pPr>
+      <w:r>
+        <w:t>Except for</w:t>
+      </w:r>
+      <w:r>
+        <w:t xml:space="preserve"> Consumer (Discretionary), all sectors took longer than the duration of the recession to recover.</w:t>
+      </w:r>
+    </w:p>
+    <w:p>
+      <w:pPr>
+        <w:pStyle w:val="NoSpacing"/>
+      </w:pPr>
+    </w:p>
+    <w:p>
+      <w:pPr>
+        <w:pStyle w:val="ListParagraph"/>
+        <w:numPr>
+          <w:ilvl w:val="0"/>
+          <w:numId w:val="1"/>
+        </w:numPr>
+      </w:pPr>
+      <w:r>
+        <w:t>Only Financial and Utilities underperformed by way of recovery as compared to the market average. All others matched or outperformed the market average.</w:t>
+      </w:r>
+    </w:p>
     <w:p>
       <w:pPr>
         <w:rPr>
@@ -2935,7 +3705,7 @@
                     <pic:cNvPicPr/>
                   </pic:nvPicPr>
                   <pic:blipFill>
-                    <a:blip r:embed="rId16"/>
+                    <a:blip r:embed="rId18"/>
                     <a:stretch>
                       <a:fillRect/>
                     </a:stretch>
@@ -3008,7 +3778,7 @@
                           <pic:cNvPicPr/>
                         </pic:nvPicPr>
                         <pic:blipFill>
-                          <a:blip r:embed="rId17"/>
+                          <a:blip r:embed="rId19"/>
                           <a:stretch>
                             <a:fillRect/>
                           </a:stretch>
@@ -3058,7 +3828,7 @@
                           <pic:cNvPicPr/>
                         </pic:nvPicPr>
                         <pic:blipFill>
-                          <a:blip r:embed="rId18"/>
+                          <a:blip r:embed="rId20"/>
                           <a:stretch>
                             <a:fillRect/>
                           </a:stretch>
@@ -3084,22 +3854,154 @@
     </w:tbl>
     <w:p/>
     <w:p>
-      <w:r>
+      <w:pPr>
+        <w:rPr>
+          <w:b/>
+          <w:bCs/>
+        </w:rPr>
+      </w:pPr>
+      <w:r>
+        <w:rPr>
+          <w:b/>
+          <w:bCs/>
+        </w:rPr>
         <w:t>Insights:</w:t>
       </w:r>
     </w:p>
-    <w:p/>
-    <w:p/>
-    <w:p/>
-    <w:p/>
-    <w:p/>
-    <w:p/>
-    <w:p/>
-    <w:p/>
-    <w:p/>
-    <w:p/>
-    <w:p/>
-    <w:p/>
+    <w:p>
+      <w:pPr>
+        <w:pStyle w:val="ListParagraph"/>
+        <w:numPr>
+          <w:ilvl w:val="0"/>
+          <w:numId w:val="1"/>
+        </w:numPr>
+      </w:pPr>
+      <w:r>
+        <w:t xml:space="preserve">The Materials sector took only 6 days to recover its losses </w:t>
+      </w:r>
+      <w:r>
+        <w:t>from this recession. It’s QRec score of 0.02 suggests it recovers in 2% of the time the recession lasted.</w:t>
+      </w:r>
+    </w:p>
+    <w:p>
+      <w:pPr>
+        <w:pStyle w:val="ListParagraph"/>
+        <w:rPr>
+          <w:sz w:val="18"/>
+          <w:szCs w:val="18"/>
+        </w:rPr>
+      </w:pPr>
+    </w:p>
+    <w:p>
+      <w:pPr>
+        <w:pStyle w:val="ListParagraph"/>
+        <w:numPr>
+          <w:ilvl w:val="0"/>
+          <w:numId w:val="1"/>
+        </w:numPr>
+      </w:pPr>
+      <w:r>
+        <w:t xml:space="preserve">The market took </w:t>
+      </w:r>
+      <w:r>
+        <w:t>5.55</w:t>
+      </w:r>
+      <w:r>
+        <w:t xml:space="preserve"> times the length of the recession to recover</w:t>
+      </w:r>
+      <w:r>
+        <w:t xml:space="preserve">. This Market QRec score is the highest of the 3 recessions analysed, by some distance. (GFC: 2.42   and  COVID-19: 1.11) </w:t>
+      </w:r>
+    </w:p>
+    <w:p>
+      <w:pPr>
+        <w:pStyle w:val="NoSpacing"/>
+        <w:rPr>
+          <w:sz w:val="18"/>
+          <w:szCs w:val="18"/>
+        </w:rPr>
+      </w:pPr>
+    </w:p>
+    <w:p>
+      <w:pPr>
+        <w:pStyle w:val="ListParagraph"/>
+        <w:numPr>
+          <w:ilvl w:val="0"/>
+          <w:numId w:val="1"/>
+        </w:numPr>
+      </w:pPr>
+      <w:r>
+        <w:t>5 of the 10 sectors were nearly unaffected by this recession, with Communications, Technology Utilities, Health Care and Industrials taking the brunt of the downturn.</w:t>
+      </w:r>
+    </w:p>
+    <w:p>
+      <w:pPr>
+        <w:pStyle w:val="NoSpacing"/>
+      </w:pPr>
+    </w:p>
+    <w:p>
+      <w:pPr>
+        <w:pStyle w:val="ListParagraph"/>
+        <w:numPr>
+          <w:ilvl w:val="0"/>
+          <w:numId w:val="1"/>
+        </w:numPr>
+      </w:pPr>
+      <w:r>
+        <w:t xml:space="preserve">The Communications sector recorded a QRec score of 27.93, meaning that it took 6872 days to recover. Relative to other sectors in the same recession, no sector has taken a bigger hit. The second highest QRec score for the Dot-Com recession belonged to Technology at 8.45. This score </w:t>
+      </w:r>
+      <w:r>
+        <w:t>represents only 30% of the Communications QRec score.</w:t>
+      </w:r>
+      <w:r>
+        <w:t xml:space="preserve"> </w:t>
+      </w:r>
+    </w:p>
+    <w:p>
+      <w:pPr>
+        <w:pStyle w:val="ListParagraph"/>
+      </w:pPr>
+    </w:p>
+    <w:p>
+      <w:pPr>
+        <w:pStyle w:val="ListParagraph"/>
+      </w:pPr>
+      <w:r>
+        <w:t xml:space="preserve">In the GFC the second highest QRec score was 63% of the highest. </w:t>
+      </w:r>
+    </w:p>
+    <w:p>
+      <w:pPr>
+        <w:pStyle w:val="ListParagraph"/>
+      </w:pPr>
+      <w:r>
+        <w:t xml:space="preserve">In the COVID 19 recession the second highest </w:t>
+      </w:r>
+      <w:r>
+        <w:t xml:space="preserve">QRec score was </w:t>
+      </w:r>
+      <w:r>
+        <w:t>82</w:t>
+      </w:r>
+      <w:r>
+        <w:t>% of the highest.</w:t>
+      </w:r>
+    </w:p>
+    <w:p>
+      <w:pPr>
+        <w:rPr>
+          <w:i/>
+          <w:iCs/>
+        </w:rPr>
+      </w:pPr>
+      <w:r>
+        <w:rPr>
+          <w:i/>
+          <w:iCs/>
+        </w:rPr>
+        <w:t>Please note that the Real Estate sector data is not available for the Dot-Com recession or any other recession prior.</w:t>
+      </w:r>
+    </w:p>
     <w:p>
       <w:pPr>
         <w:rPr>
@@ -3120,6 +4022,20 @@
         </w:rPr>
         <w:lastRenderedPageBreak/>
         <w:t>How sectors have recovered from the last 3 recessions:</w:t>
+      </w:r>
+    </w:p>
+    <w:p>
+      <w:r>
+        <w:t xml:space="preserve">Below is </w:t>
+      </w:r>
+      <w:r>
+        <w:t>a comparative bar chart showing how each sector has recovered from the 3 recession</w:t>
+      </w:r>
+      <w:r>
+        <w:t>s</w:t>
+      </w:r>
+      <w:r>
+        <w:t xml:space="preserve"> analysed in this report.</w:t>
       </w:r>
     </w:p>
     <w:p>
@@ -3143,7 +4059,7 @@
                     <pic:cNvPicPr/>
                   </pic:nvPicPr>
                   <pic:blipFill>
-                    <a:blip r:embed="rId19"/>
+                    <a:blip r:embed="rId21"/>
                     <a:stretch>
                       <a:fillRect/>
                     </a:stretch>
@@ -3196,15 +4112,525 @@
         </w:rPr>
       </w:pPr>
     </w:p>
+    <w:p>
+      <w:pPr>
+        <w:rPr>
+          <w:b/>
+          <w:bCs/>
+          <w:color w:val="7030A0"/>
+          <w:sz w:val="36"/>
+          <w:szCs w:val="36"/>
+        </w:rPr>
+      </w:pPr>
+    </w:p>
+    <w:p>
+      <w:pPr>
+        <w:rPr>
+          <w:b/>
+          <w:bCs/>
+          <w:color w:val="7030A0"/>
+          <w:sz w:val="36"/>
+          <w:szCs w:val="36"/>
+        </w:rPr>
+      </w:pPr>
+    </w:p>
+    <w:p>
+      <w:pPr>
+        <w:rPr>
+          <w:b/>
+          <w:bCs/>
+          <w:color w:val="7030A0"/>
+          <w:sz w:val="36"/>
+          <w:szCs w:val="36"/>
+        </w:rPr>
+      </w:pPr>
+    </w:p>
+    <w:p>
+      <w:pPr>
+        <w:rPr>
+          <w:b/>
+          <w:bCs/>
+          <w:color w:val="7030A0"/>
+          <w:sz w:val="36"/>
+          <w:szCs w:val="36"/>
+        </w:rPr>
+      </w:pPr>
+    </w:p>
+    <w:p>
+      <w:pPr>
+        <w:rPr>
+          <w:b/>
+          <w:bCs/>
+          <w:color w:val="7030A0"/>
+          <w:sz w:val="36"/>
+          <w:szCs w:val="36"/>
+        </w:rPr>
+      </w:pPr>
+    </w:p>
+    <w:p>
+      <w:pPr>
+        <w:rPr>
+          <w:b/>
+          <w:bCs/>
+          <w:color w:val="7030A0"/>
+          <w:sz w:val="36"/>
+          <w:szCs w:val="36"/>
+        </w:rPr>
+      </w:pPr>
+    </w:p>
+    <w:p>
+      <w:pPr>
+        <w:rPr>
+          <w:b/>
+          <w:bCs/>
+          <w:color w:val="7030A0"/>
+          <w:sz w:val="36"/>
+          <w:szCs w:val="36"/>
+        </w:rPr>
+      </w:pPr>
+    </w:p>
     <w:p/>
     <w:p>
       <w:r>
-        <w:t>Please note that the Real Estate sector data is not available for the Dot-Com recession or any other recession prior.</w:t>
-      </w:r>
-    </w:p>
-    <w:p>
-      <w:r>
         <w:t>Insights:</w:t>
+      </w:r>
+    </w:p>
+    <w:p/>
+    <w:p/>
+    <w:p>
+      <w:pPr>
+        <w:rPr>
+          <w:b/>
+          <w:bCs/>
+          <w:color w:val="7030A0"/>
+          <w:sz w:val="36"/>
+          <w:szCs w:val="36"/>
+        </w:rPr>
+      </w:pPr>
+      <w:r>
+        <w:rPr>
+          <w:b/>
+          <w:bCs/>
+          <w:color w:val="7030A0"/>
+          <w:sz w:val="36"/>
+          <w:szCs w:val="36"/>
+        </w:rPr>
+        <w:lastRenderedPageBreak/>
+        <w:t>Sector Loss Versus Recovery Time:</w:t>
+      </w:r>
+    </w:p>
+    <w:p>
+      <w:r>
+        <w:t xml:space="preserve">In this section of the report we will investigate </w:t>
+      </w:r>
+      <w:r>
+        <w:t xml:space="preserve">the </w:t>
+      </w:r>
+      <w:r>
+        <w:t xml:space="preserve">possibility that there </w:t>
+      </w:r>
+      <w:r>
+        <w:t>exists</w:t>
+      </w:r>
+      <w:r>
+        <w:t xml:space="preserve"> a</w:t>
+      </w:r>
+      <w:r>
+        <w:t xml:space="preserve"> relationship between the amount of money lost by a</w:t>
+      </w:r>
+      <w:r>
+        <w:t xml:space="preserve"> sector and it’s recovery time.</w:t>
+      </w:r>
+    </w:p>
+    <w:p>
+      <w:r>
+        <w:t>Below is a data frame that was constructed to facilitate the process:</w:t>
+      </w:r>
+      <w:r>
+        <w:t xml:space="preserve"> </w:t>
+      </w:r>
+    </w:p>
+    <w:p>
+      <w:pPr>
+        <w:ind w:left="720"/>
+      </w:pPr>
+      <w:r>
+        <w:drawing>
+          <wp:inline distT="0" distB="0" distL="0" distR="0" wp14:anchorId="29931772" wp14:editId="694D1CF4">
+            <wp:extent cx="3075709" cy="4439597"/>
+            <wp:effectExtent l="0" t="0" r="0" b="0"/>
+            <wp:docPr id="14" name="Picture 14" descr="Table&#10;&#10;Description automatically generated"/>
+            <wp:cNvGraphicFramePr>
+              <a:graphicFrameLocks xmlns:a="http://schemas.openxmlformats.org/drawingml/2006/main" noChangeAspect="1"/>
+            </wp:cNvGraphicFramePr>
+            <a:graphic xmlns:a="http://schemas.openxmlformats.org/drawingml/2006/main">
+              <a:graphicData uri="http://schemas.openxmlformats.org/drawingml/2006/picture">
+                <pic:pic xmlns:pic="http://schemas.openxmlformats.org/drawingml/2006/picture">
+                  <pic:nvPicPr>
+                    <pic:cNvPr id="14" name="Picture 14" descr="Table&#10;&#10;Description automatically generated"/>
+                    <pic:cNvPicPr/>
+                  </pic:nvPicPr>
+                  <pic:blipFill>
+                    <a:blip r:embed="rId22"/>
+                    <a:stretch>
+                      <a:fillRect/>
+                    </a:stretch>
+                  </pic:blipFill>
+                  <pic:spPr>
+                    <a:xfrm>
+                      <a:off x="0" y="0"/>
+                      <a:ext cx="3079606" cy="4445221"/>
+                    </a:xfrm>
+                    <a:prstGeom prst="rect">
+                      <a:avLst/>
+                    </a:prstGeom>
+                  </pic:spPr>
+                </pic:pic>
+              </a:graphicData>
+            </a:graphic>
+          </wp:inline>
+        </w:drawing>
+      </w:r>
+    </w:p>
+    <w:p>
+      <w:pPr>
+        <w:rPr>
+          <w:sz w:val="18"/>
+          <w:szCs w:val="18"/>
+        </w:rPr>
+      </w:pPr>
+    </w:p>
+    <w:p>
+      <w:pPr>
+        <w:rPr>
+          <w:b/>
+          <w:bCs/>
+        </w:rPr>
+      </w:pPr>
+      <w:r>
+        <w:rPr>
+          <w:b/>
+          <w:bCs/>
+        </w:rPr>
+        <w:t>The following scatter plots depict:</w:t>
+      </w:r>
+    </w:p>
+    <w:p>
+      <w:pPr>
+        <w:rPr>
+          <w:b/>
+          <w:bCs/>
+          <w:sz w:val="4"/>
+          <w:szCs w:val="4"/>
+        </w:rPr>
+      </w:pPr>
+    </w:p>
+    <w:p>
+      <w:pPr>
+        <w:pStyle w:val="ListParagraph"/>
+        <w:numPr>
+          <w:ilvl w:val="0"/>
+          <w:numId w:val="3"/>
+        </w:numPr>
+      </w:pPr>
+      <w:r>
+        <w:t xml:space="preserve">The </w:t>
+      </w:r>
+      <w:r>
+        <w:t>r</w:t>
+      </w:r>
+      <w:r>
+        <w:t xml:space="preserve">ecovery </w:t>
+      </w:r>
+      <w:r>
+        <w:t>t</w:t>
+      </w:r>
+      <w:r>
+        <w:t xml:space="preserve">ime </w:t>
+      </w:r>
+      <w:r>
+        <w:t xml:space="preserve">in days </w:t>
+      </w:r>
+      <w:r>
+        <w:t>for each sector</w:t>
+      </w:r>
+      <w:r>
+        <w:t xml:space="preserve"> versus the percentage of that sector’s value that was lost throughout its recession.</w:t>
+      </w:r>
+    </w:p>
+    <w:p>
+      <w:pPr>
+        <w:pStyle w:val="ListParagraph"/>
+      </w:pPr>
+      <w:r>
+        <w:t>(Each dot represents a sector in particular recession.)</w:t>
+      </w:r>
+    </w:p>
+    <w:p>
+      <w:pPr>
+        <w:pStyle w:val="ListParagraph"/>
+      </w:pPr>
+    </w:p>
+    <w:p>
+      <w:pPr>
+        <w:pStyle w:val="ListParagraph"/>
+        <w:numPr>
+          <w:ilvl w:val="0"/>
+          <w:numId w:val="3"/>
+        </w:numPr>
+      </w:pPr>
+      <w:r>
+        <w:t xml:space="preserve">The recovery quotient </w:t>
+      </w:r>
+      <w:r>
+        <w:t>versus the percentage of that sector’s value that was lost throughout its recession.</w:t>
+      </w:r>
+    </w:p>
+    <w:p>
+      <w:pPr>
+        <w:pStyle w:val="ListParagraph"/>
+      </w:pPr>
+      <w:r>
+        <w:t>(</w:t>
+      </w:r>
+      <w:r>
+        <w:t>Again, e</w:t>
+      </w:r>
+      <w:r>
+        <w:t>ach dot represents a sector in particular recession.)</w:t>
+      </w:r>
+    </w:p>
+    <w:p>
+      <w:pPr>
+        <w:pStyle w:val="ListParagraph"/>
+      </w:pPr>
+    </w:p>
+    <w:p>
+      <w:pPr>
+        <w:pStyle w:val="ListParagraph"/>
+      </w:pPr>
+    </w:p>
+    <w:tbl>
+      <w:tblPr>
+        <w:tblStyle w:val="TableGrid"/>
+        <w:tblW w:w="0" w:type="auto"/>
+        <w:tblInd w:w="720" w:type="dxa"/>
+        <w:tblBorders>
+          <w:top w:val="none" w:sz="0" w:space="0" w:color="auto"/>
+          <w:left w:val="none" w:sz="0" w:space="0" w:color="auto"/>
+          <w:bottom w:val="none" w:sz="0" w:space="0" w:color="auto"/>
+          <w:right w:val="none" w:sz="0" w:space="0" w:color="auto"/>
+          <w:insideH w:val="none" w:sz="0" w:space="0" w:color="auto"/>
+          <w:insideV w:val="none" w:sz="0" w:space="0" w:color="auto"/>
+        </w:tblBorders>
+        <w:tblLook w:val="04A0" w:firstRow="1" w:lastRow="0" w:firstColumn="1" w:lastColumn="0" w:noHBand="0" w:noVBand="1"/>
+      </w:tblPr>
+      <w:tblGrid>
+        <w:gridCol w:w="4859"/>
+        <w:gridCol w:w="4887"/>
+      </w:tblGrid>
+      <w:tr>
+        <w:tc>
+          <w:tcPr>
+            <w:tcW w:w="5228" w:type="dxa"/>
+          </w:tcPr>
+          <w:p>
+            <w:pPr>
+              <w:pStyle w:val="ListParagraph"/>
+              <w:ind w:left="0"/>
+            </w:pPr>
+            <w:r>
+              <w:object w:dxaOrig="6444" w:dyaOrig="4044" w14:anchorId="629C5EFA">
+                <v:shapetype id="_x0000_t75" coordsize="21600,21600" o:spt="75" o:preferrelative="t" path="m@4@5l@4@11@9@11@9@5xe" filled="f" stroked="f">
+                  <v:stroke joinstyle="miter"/>
+                  <v:formulas>
+                    <v:f eqn="if lineDrawn pixelLineWidth 0"/>
+                    <v:f eqn="sum @0 1 0"/>
+                    <v:f eqn="sum 0 0 @1"/>
+                    <v:f eqn="prod @2 1 2"/>
+                    <v:f eqn="prod @3 21600 pixelWidth"/>
+                    <v:f eqn="prod @3 21600 pixelHeight"/>
+                    <v:f eqn="sum @0 0 1"/>
+                    <v:f eqn="prod @6 1 2"/>
+                    <v:f eqn="prod @7 21600 pixelWidth"/>
+                    <v:f eqn="sum @8 21600 0"/>
+                    <v:f eqn="prod @7 21600 pixelHeight"/>
+                    <v:f eqn="sum @10 21600 0"/>
+                  </v:formulas>
+                  <v:path o:extrusionok="f" gradientshapeok="t" o:connecttype="rect"/>
+                  <o:lock v:ext="edit" aspectratio="t"/>
+                </v:shapetype>
+                <v:shape id="_x0000_i1028" type="#_x0000_t75" style="width:210.9pt;height:132.45pt" o:ole="">
+                  <v:imagedata r:id="rId23" o:title=""/>
+                </v:shape>
+                <o:OLEObject Type="Embed" ProgID="Paint.Picture" ShapeID="_x0000_i1028" DrawAspect="Content" ObjectID="_1709912218" r:id="rId24"/>
+              </w:object>
+            </w:r>
+          </w:p>
+        </w:tc>
+        <w:tc>
+          <w:tcPr>
+            <w:tcW w:w="5228" w:type="dxa"/>
+          </w:tcPr>
+          <w:p>
+            <w:pPr>
+              <w:pStyle w:val="ListParagraph"/>
+              <w:ind w:left="0"/>
+            </w:pPr>
+            <w:r>
+              <w:object w:dxaOrig="6288" w:dyaOrig="4164" w14:anchorId="3BFB5E11">
+                <v:shape id="_x0000_i1029" type="#_x0000_t75" style="width:214.15pt;height:141.7pt" o:ole="">
+                  <v:imagedata r:id="rId25" o:title=""/>
+                </v:shape>
+                <o:OLEObject Type="Embed" ProgID="Paint.Picture" ShapeID="_x0000_i1029" DrawAspect="Content" ObjectID="_1709912219" r:id="rId26"/>
+              </w:object>
+            </w:r>
+          </w:p>
+        </w:tc>
+      </w:tr>
+    </w:tbl>
+    <w:p>
+      <w:pPr>
+        <w:rPr>
+          <w:b/>
+          <w:bCs/>
+        </w:rPr>
+      </w:pPr>
+      <w:r>
+        <w:rPr>
+          <w:b/>
+          <w:bCs/>
+        </w:rPr>
+        <w:lastRenderedPageBreak/>
+        <w:t>Insights:</w:t>
+      </w:r>
+    </w:p>
+    <w:p>
+      <w:pPr>
+        <w:pStyle w:val="ListParagraph"/>
+        <w:numPr>
+          <w:ilvl w:val="0"/>
+          <w:numId w:val="1"/>
+        </w:numPr>
+      </w:pPr>
+      <w:r>
+        <w:t>Both scatter plots show a weak to non-existent relationship between the depth of the loss for each sector and its recovery time.</w:t>
+      </w:r>
+    </w:p>
+    <w:p>
+      <w:pPr>
+        <w:pStyle w:val="ListParagraph"/>
+      </w:pPr>
+    </w:p>
+    <w:p>
+      <w:pPr>
+        <w:pStyle w:val="ListParagraph"/>
+      </w:pPr>
+      <w:r>
+        <w:t xml:space="preserve">That is to say, a </w:t>
+      </w:r>
+      <w:r>
+        <w:t>more</w:t>
+      </w:r>
+      <w:r>
+        <w:t xml:space="preserve"> substantial loss for a given sector does not predict with any certainty a longer recovery time. This is supported by the respective r-squared values of </w:t>
+      </w:r>
+      <w:r>
+        <w:t>0.007 and 0.016 for the two linear regression models shown above.</w:t>
+      </w:r>
+    </w:p>
+    <w:p>
+      <w:pPr>
+        <w:pStyle w:val="ListParagraph"/>
+        <w:rPr>
+          <w:sz w:val="18"/>
+          <w:szCs w:val="18"/>
+        </w:rPr>
+      </w:pPr>
+    </w:p>
+    <w:p>
+      <w:pPr>
+        <w:pStyle w:val="ListParagraph"/>
+        <w:numPr>
+          <w:ilvl w:val="0"/>
+          <w:numId w:val="1"/>
+        </w:numPr>
+      </w:pPr>
+      <w:r>
+        <w:t xml:space="preserve">The fact that sector ‘bounce back’ appears unrelated to </w:t>
+      </w:r>
+      <w:r>
+        <w:t xml:space="preserve">the size of that </w:t>
+      </w:r>
+      <w:r>
+        <w:t>sector</w:t>
+      </w:r>
+      <w:r>
+        <w:t>’s</w:t>
+      </w:r>
+      <w:r>
+        <w:t xml:space="preserve"> loss</w:t>
+      </w:r>
+      <w:r>
+        <w:t xml:space="preserve"> has meant that historically,</w:t>
+      </w:r>
+      <w:r>
+        <w:t xml:space="preserve"> large losses </w:t>
+      </w:r>
+      <w:r>
+        <w:t>have</w:t>
+      </w:r>
+      <w:r>
+        <w:t xml:space="preserve"> be recovered quite quickly </w:t>
+      </w:r>
+      <w:r>
+        <w:t>by</w:t>
+      </w:r>
+      <w:r>
+        <w:t xml:space="preserve"> certain sectors, </w:t>
+      </w:r>
+      <w:r>
+        <w:t>while other sectors have taken relatively large amounts of time to recover small losses</w:t>
+      </w:r>
+      <w:r>
+        <w:t xml:space="preserve">. </w:t>
+      </w:r>
+    </w:p>
+    <w:p/>
+    <w:p>
+      <w:pPr>
+        <w:rPr>
+          <w:b/>
+          <w:bCs/>
+          <w:color w:val="7030A0"/>
+          <w:sz w:val="36"/>
+          <w:szCs w:val="36"/>
+        </w:rPr>
+      </w:pPr>
+      <w:r>
+        <w:rPr>
+          <w:b/>
+          <w:bCs/>
+          <w:color w:val="7030A0"/>
+          <w:sz w:val="36"/>
+          <w:szCs w:val="36"/>
+        </w:rPr>
+        <w:t>Limitations</w:t>
+      </w:r>
+      <w:r>
+        <w:rPr>
+          <w:b/>
+          <w:bCs/>
+          <w:color w:val="7030A0"/>
+          <w:sz w:val="36"/>
+          <w:szCs w:val="36"/>
+        </w:rPr>
+        <w:t>:</w:t>
+      </w:r>
+    </w:p>
+    <w:p>
+      <w:r>
+        <w:t>The data for Real Estate only exist for the COVID-19 recession and the Global Financial Crisis.</w:t>
       </w:r>
     </w:p>
     <w:p/>
@@ -3219,87 +4645,6 @@
     <w:p/>
     <w:p/>
     <w:p/>
-    <w:p/>
-    <w:p>
-      <w:r>
-        <w:lastRenderedPageBreak/>
-        <w:drawing>
-          <wp:inline distT="0" distB="0" distL="0" distR="0" wp14:anchorId="4BD20906" wp14:editId="53B0FFB3">
-            <wp:extent cx="5372566" cy="3581710"/>
-            <wp:effectExtent l="0" t="0" r="0" b="0"/>
-            <wp:docPr id="12" name="Picture 12" descr="Chart, scatter chart&#10;&#10;Description automatically generated"/>
-            <wp:cNvGraphicFramePr>
-              <a:graphicFrameLocks xmlns:a="http://schemas.openxmlformats.org/drawingml/2006/main" noChangeAspect="1"/>
-            </wp:cNvGraphicFramePr>
-            <a:graphic xmlns:a="http://schemas.openxmlformats.org/drawingml/2006/main">
-              <a:graphicData uri="http://schemas.openxmlformats.org/drawingml/2006/picture">
-                <pic:pic xmlns:pic="http://schemas.openxmlformats.org/drawingml/2006/picture">
-                  <pic:nvPicPr>
-                    <pic:cNvPr id="12" name="Picture 12" descr="Chart, scatter chart&#10;&#10;Description automatically generated"/>
-                    <pic:cNvPicPr/>
-                  </pic:nvPicPr>
-                  <pic:blipFill>
-                    <a:blip r:embed="rId20"/>
-                    <a:stretch>
-                      <a:fillRect/>
-                    </a:stretch>
-                  </pic:blipFill>
-                  <pic:spPr>
-                    <a:xfrm>
-                      <a:off x="0" y="0"/>
-                      <a:ext cx="5372566" cy="3581710"/>
-                    </a:xfrm>
-                    <a:prstGeom prst="rect">
-                      <a:avLst/>
-                    </a:prstGeom>
-                  </pic:spPr>
-                </pic:pic>
-              </a:graphicData>
-            </a:graphic>
-          </wp:inline>
-        </w:drawing>
-      </w:r>
-    </w:p>
-    <w:p/>
-    <w:p>
-      <w:r>
-        <w:drawing>
-          <wp:inline distT="0" distB="0" distL="0" distR="0" wp14:anchorId="7B3FB20A" wp14:editId="559E1707">
-            <wp:extent cx="5105842" cy="3558848"/>
-            <wp:effectExtent l="0" t="0" r="0" b="3810"/>
-            <wp:docPr id="13" name="Picture 13" descr="Chart, scatter chart&#10;&#10;Description automatically generated"/>
-            <wp:cNvGraphicFramePr>
-              <a:graphicFrameLocks xmlns:a="http://schemas.openxmlformats.org/drawingml/2006/main" noChangeAspect="1"/>
-            </wp:cNvGraphicFramePr>
-            <a:graphic xmlns:a="http://schemas.openxmlformats.org/drawingml/2006/main">
-              <a:graphicData uri="http://schemas.openxmlformats.org/drawingml/2006/picture">
-                <pic:pic xmlns:pic="http://schemas.openxmlformats.org/drawingml/2006/picture">
-                  <pic:nvPicPr>
-                    <pic:cNvPr id="13" name="Picture 13" descr="Chart, scatter chart&#10;&#10;Description automatically generated"/>
-                    <pic:cNvPicPr/>
-                  </pic:nvPicPr>
-                  <pic:blipFill>
-                    <a:blip r:embed="rId21"/>
-                    <a:stretch>
-                      <a:fillRect/>
-                    </a:stretch>
-                  </pic:blipFill>
-                  <pic:spPr>
-                    <a:xfrm>
-                      <a:off x="0" y="0"/>
-                      <a:ext cx="5105842" cy="3558848"/>
-                    </a:xfrm>
-                    <a:prstGeom prst="rect">
-                      <a:avLst/>
-                    </a:prstGeom>
-                  </pic:spPr>
-                </pic:pic>
-              </a:graphicData>
-            </a:graphic>
-          </wp:inline>
-        </w:drawing>
-      </w:r>
-    </w:p>
     <w:sectPr>
       <w:pgSz w:w="11906" w:h="16838"/>
       <w:pgMar w:top="720" w:right="720" w:bottom="720" w:left="720" w:header="708" w:footer="708" w:gutter="0"/>
@@ -3308,6 +4653,335 @@
     </w:sectPr>
   </w:body>
 </w:document>
+</file>
+
+<file path=word/numbering.xml><?xml version="1.0" encoding="utf-8"?>
+<w:numbering xmlns:wpc="http://schemas.microsoft.com/office/word/2010/wordprocessingCanvas" xmlns:cx="http://schemas.microsoft.com/office/drawing/2014/chartex" xmlns:cx1="http://schemas.microsoft.com/office/drawing/2015/9/8/chartex" xmlns:cx2="http://schemas.microsoft.com/office/drawing/2015/10/21/chartex" xmlns:cx3="http://schemas.microsoft.com/office/drawing/2016/5/9/chartex" xmlns:cx4="http://schemas.microsoft.com/office/drawing/2016/5/10/chartex" xmlns:cx5="http://schemas.microsoft.com/office/drawing/2016/5/11/chartex" xmlns:cx6="http://schemas.microsoft.com/office/drawing/2016/5/12/chartex" xmlns:cx7="http://schemas.microsoft.com/office/drawing/2016/5/13/chartex" xmlns:cx8="http://schemas.microsoft.com/office/drawing/2016/5/14/chartex" xmlns:mc="http://schemas.openxmlformats.org/markup-compatibility/2006" xmlns:aink="http://schemas.microsoft.com/office/drawing/2016/ink" xmlns:am3d="http://schemas.microsoft.com/office/drawing/2017/model3d" xmlns:o="urn:schemas-microsoft-com:office:office" xmlns:r="http://schemas.openxmlformats.org/officeDocument/2006/relationships" xmlns:m="http://schemas.openxmlformats.org/officeDocument/2006/math" xmlns:v="urn:schemas-microsoft-com:vml" xmlns:wp14="http://schemas.microsoft.com/office/word/2010/wordprocessingDrawing" xmlns:wp="http://schemas.openxmlformats.org/drawingml/2006/wordprocessingDrawing" xmlns:w10="urn:schemas-microsoft-com:office:word" xmlns:w="http://schemas.openxmlformats.org/wordprocessingml/2006/main" xmlns:w14="http://schemas.microsoft.com/office/word/2010/wordml" xmlns:w15="http://schemas.microsoft.com/office/word/2012/wordml" xmlns:w16cex="http://schemas.microsoft.com/office/word/2018/wordml/cex" xmlns:w16cid="http://schemas.microsoft.com/office/word/2016/wordml/cid" xmlns:w16="http://schemas.microsoft.com/office/word/2018/wordml" xmlns:w16sdtdh="http://schemas.microsoft.com/office/word/2020/wordml/sdtdatahash" xmlns:w16se="http://schemas.microsoft.com/office/word/2015/wordml/symex" xmlns:wpg="http://schemas.microsoft.com/office/word/2010/wordprocessingGroup" xmlns:wpi="http://schemas.microsoft.com/office/word/2010/wordprocessingInk" xmlns:wne="http://schemas.microsoft.com/office/word/2006/wordml" xmlns:wps="http://schemas.microsoft.com/office/word/2010/wordprocessingShape" mc:Ignorable="w14 w15 w16se w16cid w16 w16cex w16sdtdh wp14">
+  <w:abstractNum w:abstractNumId="0" w15:restartNumberingAfterBreak="0">
+    <w:nsid w:val="22C46004"/>
+    <w:multiLevelType w:val="hybridMultilevel"/>
+    <w:tmpl w:val="6A8E32D0"/>
+    <w:lvl w:ilvl="0" w:tplc="0C090001">
+      <w:start w:val="1"/>
+      <w:numFmt w:val="bullet"/>
+      <w:lvlText w:val=""/>
+      <w:lvlJc w:val="left"/>
+      <w:pPr>
+        <w:ind w:left="720" w:hanging="360"/>
+      </w:pPr>
+      <w:rPr>
+        <w:rFonts w:ascii="Symbol" w:hAnsi="Symbol" w:hint="default"/>
+      </w:rPr>
+    </w:lvl>
+    <w:lvl w:ilvl="1" w:tplc="0C090003" w:tentative="1">
+      <w:start w:val="1"/>
+      <w:numFmt w:val="bullet"/>
+      <w:lvlText w:val="o"/>
+      <w:lvlJc w:val="left"/>
+      <w:pPr>
+        <w:ind w:left="1440" w:hanging="360"/>
+      </w:pPr>
+      <w:rPr>
+        <w:rFonts w:ascii="Courier New" w:hAnsi="Courier New" w:cs="Courier New" w:hint="default"/>
+      </w:rPr>
+    </w:lvl>
+    <w:lvl w:ilvl="2" w:tplc="0C090005" w:tentative="1">
+      <w:start w:val="1"/>
+      <w:numFmt w:val="bullet"/>
+      <w:lvlText w:val=""/>
+      <w:lvlJc w:val="left"/>
+      <w:pPr>
+        <w:ind w:left="2160" w:hanging="360"/>
+      </w:pPr>
+      <w:rPr>
+        <w:rFonts w:ascii="Wingdings" w:hAnsi="Wingdings" w:hint="default"/>
+      </w:rPr>
+    </w:lvl>
+    <w:lvl w:ilvl="3" w:tplc="0C090001" w:tentative="1">
+      <w:start w:val="1"/>
+      <w:numFmt w:val="bullet"/>
+      <w:lvlText w:val=""/>
+      <w:lvlJc w:val="left"/>
+      <w:pPr>
+        <w:ind w:left="2880" w:hanging="360"/>
+      </w:pPr>
+      <w:rPr>
+        <w:rFonts w:ascii="Symbol" w:hAnsi="Symbol" w:hint="default"/>
+      </w:rPr>
+    </w:lvl>
+    <w:lvl w:ilvl="4" w:tplc="0C090003" w:tentative="1">
+      <w:start w:val="1"/>
+      <w:numFmt w:val="bullet"/>
+      <w:lvlText w:val="o"/>
+      <w:lvlJc w:val="left"/>
+      <w:pPr>
+        <w:ind w:left="3600" w:hanging="360"/>
+      </w:pPr>
+      <w:rPr>
+        <w:rFonts w:ascii="Courier New" w:hAnsi="Courier New" w:cs="Courier New" w:hint="default"/>
+      </w:rPr>
+    </w:lvl>
+    <w:lvl w:ilvl="5" w:tplc="0C090005" w:tentative="1">
+      <w:start w:val="1"/>
+      <w:numFmt w:val="bullet"/>
+      <w:lvlText w:val=""/>
+      <w:lvlJc w:val="left"/>
+      <w:pPr>
+        <w:ind w:left="4320" w:hanging="360"/>
+      </w:pPr>
+      <w:rPr>
+        <w:rFonts w:ascii="Wingdings" w:hAnsi="Wingdings" w:hint="default"/>
+      </w:rPr>
+    </w:lvl>
+    <w:lvl w:ilvl="6" w:tplc="0C090001" w:tentative="1">
+      <w:start w:val="1"/>
+      <w:numFmt w:val="bullet"/>
+      <w:lvlText w:val=""/>
+      <w:lvlJc w:val="left"/>
+      <w:pPr>
+        <w:ind w:left="5040" w:hanging="360"/>
+      </w:pPr>
+      <w:rPr>
+        <w:rFonts w:ascii="Symbol" w:hAnsi="Symbol" w:hint="default"/>
+      </w:rPr>
+    </w:lvl>
+    <w:lvl w:ilvl="7" w:tplc="0C090003" w:tentative="1">
+      <w:start w:val="1"/>
+      <w:numFmt w:val="bullet"/>
+      <w:lvlText w:val="o"/>
+      <w:lvlJc w:val="left"/>
+      <w:pPr>
+        <w:ind w:left="5760" w:hanging="360"/>
+      </w:pPr>
+      <w:rPr>
+        <w:rFonts w:ascii="Courier New" w:hAnsi="Courier New" w:cs="Courier New" w:hint="default"/>
+      </w:rPr>
+    </w:lvl>
+    <w:lvl w:ilvl="8" w:tplc="0C090005" w:tentative="1">
+      <w:start w:val="1"/>
+      <w:numFmt w:val="bullet"/>
+      <w:lvlText w:val=""/>
+      <w:lvlJc w:val="left"/>
+      <w:pPr>
+        <w:ind w:left="6480" w:hanging="360"/>
+      </w:pPr>
+      <w:rPr>
+        <w:rFonts w:ascii="Wingdings" w:hAnsi="Wingdings" w:hint="default"/>
+      </w:rPr>
+    </w:lvl>
+  </w:abstractNum>
+  <w:abstractNum w:abstractNumId="1" w15:restartNumberingAfterBreak="0">
+    <w:nsid w:val="321E601A"/>
+    <w:multiLevelType w:val="hybridMultilevel"/>
+    <w:tmpl w:val="2F764F94"/>
+    <w:lvl w:ilvl="0" w:tplc="C3901566">
+      <w:start w:val="1"/>
+      <w:numFmt w:val="lowerLetter"/>
+      <w:lvlText w:val="(%1)"/>
+      <w:lvlJc w:val="left"/>
+      <w:pPr>
+        <w:ind w:left="720" w:hanging="360"/>
+      </w:pPr>
+      <w:rPr>
+        <w:rFonts w:hint="default"/>
+      </w:rPr>
+    </w:lvl>
+    <w:lvl w:ilvl="1" w:tplc="0C090019" w:tentative="1">
+      <w:start w:val="1"/>
+      <w:numFmt w:val="lowerLetter"/>
+      <w:lvlText w:val="%2."/>
+      <w:lvlJc w:val="left"/>
+      <w:pPr>
+        <w:ind w:left="1440" w:hanging="360"/>
+      </w:pPr>
+    </w:lvl>
+    <w:lvl w:ilvl="2" w:tplc="0C09001B" w:tentative="1">
+      <w:start w:val="1"/>
+      <w:numFmt w:val="lowerRoman"/>
+      <w:lvlText w:val="%3."/>
+      <w:lvlJc w:val="right"/>
+      <w:pPr>
+        <w:ind w:left="2160" w:hanging="180"/>
+      </w:pPr>
+    </w:lvl>
+    <w:lvl w:ilvl="3" w:tplc="0C09000F" w:tentative="1">
+      <w:start w:val="1"/>
+      <w:numFmt w:val="decimal"/>
+      <w:lvlText w:val="%4."/>
+      <w:lvlJc w:val="left"/>
+      <w:pPr>
+        <w:ind w:left="2880" w:hanging="360"/>
+      </w:pPr>
+    </w:lvl>
+    <w:lvl w:ilvl="4" w:tplc="0C090019" w:tentative="1">
+      <w:start w:val="1"/>
+      <w:numFmt w:val="lowerLetter"/>
+      <w:lvlText w:val="%5."/>
+      <w:lvlJc w:val="left"/>
+      <w:pPr>
+        <w:ind w:left="3600" w:hanging="360"/>
+      </w:pPr>
+    </w:lvl>
+    <w:lvl w:ilvl="5" w:tplc="0C09001B" w:tentative="1">
+      <w:start w:val="1"/>
+      <w:numFmt w:val="lowerRoman"/>
+      <w:lvlText w:val="%6."/>
+      <w:lvlJc w:val="right"/>
+      <w:pPr>
+        <w:ind w:left="4320" w:hanging="180"/>
+      </w:pPr>
+    </w:lvl>
+    <w:lvl w:ilvl="6" w:tplc="0C09000F" w:tentative="1">
+      <w:start w:val="1"/>
+      <w:numFmt w:val="decimal"/>
+      <w:lvlText w:val="%7."/>
+      <w:lvlJc w:val="left"/>
+      <w:pPr>
+        <w:ind w:left="5040" w:hanging="360"/>
+      </w:pPr>
+    </w:lvl>
+    <w:lvl w:ilvl="7" w:tplc="0C090019" w:tentative="1">
+      <w:start w:val="1"/>
+      <w:numFmt w:val="lowerLetter"/>
+      <w:lvlText w:val="%8."/>
+      <w:lvlJc w:val="left"/>
+      <w:pPr>
+        <w:ind w:left="5760" w:hanging="360"/>
+      </w:pPr>
+    </w:lvl>
+    <w:lvl w:ilvl="8" w:tplc="0C09001B" w:tentative="1">
+      <w:start w:val="1"/>
+      <w:numFmt w:val="lowerRoman"/>
+      <w:lvlText w:val="%9."/>
+      <w:lvlJc w:val="right"/>
+      <w:pPr>
+        <w:ind w:left="6480" w:hanging="180"/>
+      </w:pPr>
+    </w:lvl>
+  </w:abstractNum>
+  <w:abstractNum w:abstractNumId="2" w15:restartNumberingAfterBreak="0">
+    <w:nsid w:val="60270FB7"/>
+    <w:multiLevelType w:val="hybridMultilevel"/>
+    <w:tmpl w:val="3BEEA81A"/>
+    <w:lvl w:ilvl="0" w:tplc="0C090001">
+      <w:start w:val="1"/>
+      <w:numFmt w:val="bullet"/>
+      <w:lvlText w:val=""/>
+      <w:lvlJc w:val="left"/>
+      <w:pPr>
+        <w:ind w:left="720" w:hanging="360"/>
+      </w:pPr>
+      <w:rPr>
+        <w:rFonts w:ascii="Symbol" w:hAnsi="Symbol" w:hint="default"/>
+      </w:rPr>
+    </w:lvl>
+    <w:lvl w:ilvl="1" w:tplc="0C090003" w:tentative="1">
+      <w:start w:val="1"/>
+      <w:numFmt w:val="bullet"/>
+      <w:lvlText w:val="o"/>
+      <w:lvlJc w:val="left"/>
+      <w:pPr>
+        <w:ind w:left="1440" w:hanging="360"/>
+      </w:pPr>
+      <w:rPr>
+        <w:rFonts w:ascii="Courier New" w:hAnsi="Courier New" w:cs="Courier New" w:hint="default"/>
+      </w:rPr>
+    </w:lvl>
+    <w:lvl w:ilvl="2" w:tplc="0C090005" w:tentative="1">
+      <w:start w:val="1"/>
+      <w:numFmt w:val="bullet"/>
+      <w:lvlText w:val=""/>
+      <w:lvlJc w:val="left"/>
+      <w:pPr>
+        <w:ind w:left="2160" w:hanging="360"/>
+      </w:pPr>
+      <w:rPr>
+        <w:rFonts w:ascii="Wingdings" w:hAnsi="Wingdings" w:hint="default"/>
+      </w:rPr>
+    </w:lvl>
+    <w:lvl w:ilvl="3" w:tplc="0C090001" w:tentative="1">
+      <w:start w:val="1"/>
+      <w:numFmt w:val="bullet"/>
+      <w:lvlText w:val=""/>
+      <w:lvlJc w:val="left"/>
+      <w:pPr>
+        <w:ind w:left="2880" w:hanging="360"/>
+      </w:pPr>
+      <w:rPr>
+        <w:rFonts w:ascii="Symbol" w:hAnsi="Symbol" w:hint="default"/>
+      </w:rPr>
+    </w:lvl>
+    <w:lvl w:ilvl="4" w:tplc="0C090003" w:tentative="1">
+      <w:start w:val="1"/>
+      <w:numFmt w:val="bullet"/>
+      <w:lvlText w:val="o"/>
+      <w:lvlJc w:val="left"/>
+      <w:pPr>
+        <w:ind w:left="3600" w:hanging="360"/>
+      </w:pPr>
+      <w:rPr>
+        <w:rFonts w:ascii="Courier New" w:hAnsi="Courier New" w:cs="Courier New" w:hint="default"/>
+      </w:rPr>
+    </w:lvl>
+    <w:lvl w:ilvl="5" w:tplc="0C090005" w:tentative="1">
+      <w:start w:val="1"/>
+      <w:numFmt w:val="bullet"/>
+      <w:lvlText w:val=""/>
+      <w:lvlJc w:val="left"/>
+      <w:pPr>
+        <w:ind w:left="4320" w:hanging="360"/>
+      </w:pPr>
+      <w:rPr>
+        <w:rFonts w:ascii="Wingdings" w:hAnsi="Wingdings" w:hint="default"/>
+      </w:rPr>
+    </w:lvl>
+    <w:lvl w:ilvl="6" w:tplc="0C090001" w:tentative="1">
+      <w:start w:val="1"/>
+      <w:numFmt w:val="bullet"/>
+      <w:lvlText w:val=""/>
+      <w:lvlJc w:val="left"/>
+      <w:pPr>
+        <w:ind w:left="5040" w:hanging="360"/>
+      </w:pPr>
+      <w:rPr>
+        <w:rFonts w:ascii="Symbol" w:hAnsi="Symbol" w:hint="default"/>
+      </w:rPr>
+    </w:lvl>
+    <w:lvl w:ilvl="7" w:tplc="0C090003" w:tentative="1">
+      <w:start w:val="1"/>
+      <w:numFmt w:val="bullet"/>
+      <w:lvlText w:val="o"/>
+      <w:lvlJc w:val="left"/>
+      <w:pPr>
+        <w:ind w:left="5760" w:hanging="360"/>
+      </w:pPr>
+      <w:rPr>
+        <w:rFonts w:ascii="Courier New" w:hAnsi="Courier New" w:cs="Courier New" w:hint="default"/>
+      </w:rPr>
+    </w:lvl>
+    <w:lvl w:ilvl="8" w:tplc="0C090005" w:tentative="1">
+      <w:start w:val="1"/>
+      <w:numFmt w:val="bullet"/>
+      <w:lvlText w:val=""/>
+      <w:lvlJc w:val="left"/>
+      <w:pPr>
+        <w:ind w:left="6480" w:hanging="360"/>
+      </w:pPr>
+      <w:rPr>
+        <w:rFonts w:ascii="Wingdings" w:hAnsi="Wingdings" w:hint="default"/>
+      </w:rPr>
+    </w:lvl>
+  </w:abstractNum>
+  <w:num w:numId="1">
+    <w:abstractNumId w:val="0"/>
+  </w:num>
+  <w:num w:numId="2">
+    <w:abstractNumId w:val="2"/>
+  </w:num>
+  <w:num w:numId="3">
+    <w:abstractNumId w:val="1"/>
+  </w:num>
+</w:numbering>
 </file>
 
 <file path=word/styles.xml><?xml version="1.0" encoding="utf-8"?>
@@ -3755,6 +5429,36 @@
       </w:tblBorders>
     </w:tblPr>
   </w:style>
+  <w:style w:type="paragraph" w:styleId="ListParagraph">
+    <w:name w:val="List Paragraph"/>
+    <w:basedOn w:val="Normal"/>
+    <w:uiPriority w:val="34"/>
+    <w:qFormat/>
+    <w:rsid w:val="00DB4C8C"/>
+    <w:pPr>
+      <w:ind w:left="720"/>
+      <w:contextualSpacing/>
+    </w:pPr>
+  </w:style>
+  <w:style w:type="paragraph" w:styleId="NoSpacing">
+    <w:name w:val="No Spacing"/>
+    <w:uiPriority w:val="1"/>
+    <w:qFormat/>
+    <w:rsid w:val="0023176D"/>
+    <w:pPr>
+      <w:spacing w:after="0" w:line="240" w:lineRule="auto"/>
+    </w:pPr>
+  </w:style>
+  <w:style w:type="character" w:styleId="PlaceholderText">
+    <w:name w:val="Placeholder Text"/>
+    <w:basedOn w:val="DefaultParagraphFont"/>
+    <w:uiPriority w:val="99"/>
+    <w:semiHidden/>
+    <w:rsid w:val="00FF0D88"/>
+    <w:rPr>
+      <w:color w:val="808080"/>
+    </w:rPr>
+  </w:style>
 </w:styles>
 </file>
 

</xml_diff>